<commit_message>
doc: planning document update
add details to the planning document and make it more usable.
</commit_message>
<xml_diff>
--- a/Document/Planning Document/planning document.docx
+++ b/Document/Planning Document/planning document.docx
@@ -122,21 +122,12 @@
         <w:t>2.pert chart</w:t>
       </w:r>
     </w:p>
-    <w:p>
-      <w:pPr>
-        <w:rPr>
-          <w:rFonts w:hint="default" w:ascii="Arial" w:hAnsi="Arial" w:cs="Arial"/>
-          <w:sz w:val="24"/>
-          <w:szCs w:val="32"/>
-        </w:rPr>
-      </w:pPr>
-    </w:p>
     <w:tbl>
       <w:tblPr>
         <w:tblStyle w:val="3"/>
-        <w:tblpPr w:leftFromText="180" w:rightFromText="180" w:vertAnchor="page" w:horzAnchor="page" w:tblpX="1883" w:tblpY="4338"/>
+        <w:tblpPr w:leftFromText="180" w:rightFromText="180" w:vertAnchor="page" w:horzAnchor="page" w:tblpX="1124" w:tblpY="4345"/>
         <w:tblOverlap w:val="never"/>
-        <w:tblW w:w="8587" w:type="dxa"/>
+        <w:tblW w:w="10076" w:type="dxa"/>
         <w:tblInd w:w="0" w:type="dxa"/>
         <w:tblBorders>
           <w:top w:val="single" w:color="auto" w:sz="4" w:space="0"/>
@@ -157,7 +148,7 @@
       <w:tblGrid>
         <w:gridCol w:w="1749"/>
         <w:gridCol w:w="5688"/>
-        <w:gridCol w:w="1150"/>
+        <w:gridCol w:w="2639"/>
       </w:tblGrid>
       <w:tr>
         <w:tblPrEx>
@@ -235,7 +226,7 @@
         </w:tc>
         <w:tc>
           <w:tcPr>
-            <w:tcW w:w="1150" w:type="dxa"/>
+            <w:tcW w:w="2639" w:type="dxa"/>
             <w:vAlign w:val="top"/>
           </w:tcPr>
           <w:p>
@@ -279,7 +270,7 @@
           </w:tblCellMar>
         </w:tblPrEx>
         <w:trPr>
-          <w:trHeight w:val="625" w:hRule="atLeast"/>
+          <w:trHeight w:val="770" w:hRule="atLeast"/>
         </w:trPr>
         <w:tc>
           <w:tcPr>
@@ -349,28 +340,60 @@
         </w:tc>
         <w:tc>
           <w:tcPr>
-            <w:tcW w:w="1150" w:type="dxa"/>
-            <w:vAlign w:val="top"/>
-          </w:tcPr>
-          <w:p>
-            <w:pPr>
-              <w:rPr>
-                <w:rFonts w:hint="default" w:ascii="Arial" w:hAnsi="Arial" w:cs="Arial"/>
-                <w:sz w:val="24"/>
-                <w:szCs w:val="24"/>
-                <w:vertAlign w:val="baseline"/>
-                <w:lang w:val="en-US" w:eastAsia="zh-CN"/>
-              </w:rPr>
-            </w:pPr>
-            <w:r>
-              <w:rPr>
-                <w:rFonts w:hint="eastAsia" w:ascii="Arial" w:hAnsi="Arial" w:cs="Arial"/>
-                <w:sz w:val="24"/>
-                <w:szCs w:val="24"/>
-                <w:vertAlign w:val="baseline"/>
-                <w:lang w:val="en-US" w:eastAsia="zh-CN"/>
-              </w:rPr>
-              <w:t>5</w:t>
+            <w:tcW w:w="2639" w:type="dxa"/>
+            <w:vAlign w:val="top"/>
+          </w:tcPr>
+          <w:p>
+            <w:pPr>
+              <w:rPr>
+                <w:rFonts w:hint="default" w:ascii="Arial" w:hAnsi="Arial" w:cs="Arial"/>
+                <w:sz w:val="24"/>
+                <w:szCs w:val="24"/>
+                <w:vertAlign w:val="baseline"/>
+                <w:lang w:val="en-US" w:eastAsia="zh-CN"/>
+              </w:rPr>
+            </w:pPr>
+            <w:r>
+              <w:rPr>
+                <w:rFonts w:hint="eastAsia" w:ascii="Arial" w:hAnsi="Arial" w:cs="Arial"/>
+                <w:sz w:val="24"/>
+                <w:szCs w:val="24"/>
+                <w:vertAlign w:val="baseline"/>
+                <w:lang w:val="en-US" w:eastAsia="zh-CN"/>
+              </w:rPr>
+              <w:t>5 days</w:t>
+            </w:r>
+          </w:p>
+          <w:p>
+            <w:pPr>
+              <w:rPr>
+                <w:rFonts w:hint="eastAsia" w:ascii="Arial" w:hAnsi="Arial" w:cs="Arial"/>
+                <w:sz w:val="24"/>
+                <w:szCs w:val="24"/>
+                <w:vertAlign w:val="baseline"/>
+                <w:lang w:val="en-US" w:eastAsia="zh-CN"/>
+              </w:rPr>
+            </w:pPr>
+          </w:p>
+          <w:p>
+            <w:pPr>
+              <w:rPr>
+                <w:rFonts w:hint="default" w:ascii="Arial" w:hAnsi="Arial" w:cs="Arial"/>
+                <w:sz w:val="24"/>
+                <w:szCs w:val="24"/>
+                <w:vertAlign w:val="baseline"/>
+                <w:lang w:val="en-US" w:eastAsia="zh-CN"/>
+              </w:rPr>
+            </w:pPr>
+            <w:r>
+              <w:rPr>
+                <w:rFonts w:hint="eastAsia" w:ascii="Arial" w:hAnsi="Arial" w:cs="Arial"/>
+                <w:sz w:val="24"/>
+                <w:szCs w:val="24"/>
+                <w:vertAlign w:val="baseline"/>
+                <w:lang w:val="en-US" w:eastAsia="zh-CN"/>
+              </w:rPr>
+              <w:t>2/01/2024-2/05/2024</w:t>
             </w:r>
           </w:p>
         </w:tc>
@@ -393,7 +416,7 @@
           </w:tblCellMar>
         </w:tblPrEx>
         <w:trPr>
-          <w:trHeight w:val="619" w:hRule="atLeast"/>
+          <w:trHeight w:val="1095" w:hRule="atLeast"/>
         </w:trPr>
         <w:tc>
           <w:tcPr>
@@ -457,28 +480,60 @@
         </w:tc>
         <w:tc>
           <w:tcPr>
-            <w:tcW w:w="1150" w:type="dxa"/>
-            <w:vAlign w:val="top"/>
-          </w:tcPr>
-          <w:p>
-            <w:pPr>
-              <w:rPr>
-                <w:rFonts w:hint="default" w:ascii="Arial" w:hAnsi="Arial" w:cs="Arial"/>
-                <w:sz w:val="24"/>
-                <w:szCs w:val="24"/>
-                <w:vertAlign w:val="baseline"/>
-                <w:lang w:val="en-US" w:eastAsia="zh-CN"/>
-              </w:rPr>
-            </w:pPr>
-            <w:r>
-              <w:rPr>
-                <w:rFonts w:hint="eastAsia" w:ascii="Arial" w:hAnsi="Arial" w:cs="Arial"/>
-                <w:sz w:val="24"/>
-                <w:szCs w:val="24"/>
-                <w:vertAlign w:val="baseline"/>
-                <w:lang w:val="en-US" w:eastAsia="zh-CN"/>
-              </w:rPr>
-              <w:t>2</w:t>
+            <w:tcW w:w="2639" w:type="dxa"/>
+            <w:vAlign w:val="top"/>
+          </w:tcPr>
+          <w:p>
+            <w:pPr>
+              <w:rPr>
+                <w:rFonts w:hint="default" w:ascii="Arial" w:hAnsi="Arial" w:cs="Arial"/>
+                <w:sz w:val="24"/>
+                <w:szCs w:val="24"/>
+                <w:vertAlign w:val="baseline"/>
+                <w:lang w:val="en-US" w:eastAsia="zh-CN"/>
+              </w:rPr>
+            </w:pPr>
+            <w:r>
+              <w:rPr>
+                <w:rFonts w:hint="eastAsia" w:ascii="Arial" w:hAnsi="Arial" w:cs="Arial"/>
+                <w:sz w:val="24"/>
+                <w:szCs w:val="24"/>
+                <w:vertAlign w:val="baseline"/>
+                <w:lang w:val="en-US" w:eastAsia="zh-CN"/>
+              </w:rPr>
+              <w:t>2 days</w:t>
+            </w:r>
+          </w:p>
+          <w:p>
+            <w:pPr>
+              <w:rPr>
+                <w:rFonts w:hint="eastAsia" w:ascii="Arial" w:hAnsi="Arial" w:cs="Arial"/>
+                <w:sz w:val="24"/>
+                <w:szCs w:val="24"/>
+                <w:vertAlign w:val="baseline"/>
+                <w:lang w:val="en-US" w:eastAsia="zh-CN"/>
+              </w:rPr>
+            </w:pPr>
+          </w:p>
+          <w:p>
+            <w:pPr>
+              <w:rPr>
+                <w:rFonts w:hint="default" w:ascii="Arial" w:hAnsi="Arial" w:cs="Arial"/>
+                <w:sz w:val="24"/>
+                <w:szCs w:val="24"/>
+                <w:vertAlign w:val="baseline"/>
+                <w:lang w:val="en-US" w:eastAsia="zh-CN"/>
+              </w:rPr>
+            </w:pPr>
+            <w:r>
+              <w:rPr>
+                <w:rFonts w:hint="eastAsia" w:ascii="Arial" w:hAnsi="Arial" w:cs="Arial"/>
+                <w:sz w:val="24"/>
+                <w:szCs w:val="24"/>
+                <w:vertAlign w:val="baseline"/>
+                <w:lang w:val="en-US" w:eastAsia="zh-CN"/>
+              </w:rPr>
+              <w:t>2/05/2024-2/06/2024</w:t>
             </w:r>
           </w:p>
         </w:tc>
@@ -501,7 +556,7 @@
           </w:tblCellMar>
         </w:tblPrEx>
         <w:trPr>
-          <w:trHeight w:val="619" w:hRule="atLeast"/>
+          <w:trHeight w:val="742" w:hRule="atLeast"/>
         </w:trPr>
         <w:tc>
           <w:tcPr>
@@ -551,28 +606,60 @@
         </w:tc>
         <w:tc>
           <w:tcPr>
-            <w:tcW w:w="1150" w:type="dxa"/>
-            <w:vAlign w:val="top"/>
-          </w:tcPr>
-          <w:p>
-            <w:pPr>
-              <w:rPr>
-                <w:rFonts w:hint="default" w:ascii="Arial" w:hAnsi="Arial" w:cs="Arial"/>
-                <w:sz w:val="24"/>
-                <w:szCs w:val="24"/>
-                <w:vertAlign w:val="baseline"/>
-                <w:lang w:val="en-US" w:eastAsia="zh-CN"/>
-              </w:rPr>
-            </w:pPr>
-            <w:r>
-              <w:rPr>
-                <w:rFonts w:hint="eastAsia" w:ascii="Arial" w:hAnsi="Arial" w:cs="Arial"/>
-                <w:sz w:val="24"/>
-                <w:szCs w:val="24"/>
-                <w:vertAlign w:val="baseline"/>
-                <w:lang w:val="en-US" w:eastAsia="zh-CN"/>
-              </w:rPr>
-              <w:t>8</w:t>
+            <w:tcW w:w="2639" w:type="dxa"/>
+            <w:vAlign w:val="top"/>
+          </w:tcPr>
+          <w:p>
+            <w:pPr>
+              <w:rPr>
+                <w:rFonts w:hint="default" w:ascii="Arial" w:hAnsi="Arial" w:cs="Arial"/>
+                <w:sz w:val="24"/>
+                <w:szCs w:val="24"/>
+                <w:vertAlign w:val="baseline"/>
+                <w:lang w:val="en-US" w:eastAsia="zh-CN"/>
+              </w:rPr>
+            </w:pPr>
+            <w:r>
+              <w:rPr>
+                <w:rFonts w:hint="eastAsia" w:ascii="Arial" w:hAnsi="Arial" w:cs="Arial"/>
+                <w:sz w:val="24"/>
+                <w:szCs w:val="24"/>
+                <w:vertAlign w:val="baseline"/>
+                <w:lang w:val="en-US" w:eastAsia="zh-CN"/>
+              </w:rPr>
+              <w:t>8 days</w:t>
+            </w:r>
+          </w:p>
+          <w:p>
+            <w:pPr>
+              <w:rPr>
+                <w:rFonts w:hint="eastAsia" w:ascii="Arial" w:hAnsi="Arial" w:cs="Arial"/>
+                <w:sz w:val="24"/>
+                <w:szCs w:val="24"/>
+                <w:vertAlign w:val="baseline"/>
+                <w:lang w:val="en-US" w:eastAsia="zh-CN"/>
+              </w:rPr>
+            </w:pPr>
+          </w:p>
+          <w:p>
+            <w:pPr>
+              <w:rPr>
+                <w:rFonts w:hint="default" w:ascii="Arial" w:hAnsi="Arial" w:cs="Arial"/>
+                <w:sz w:val="24"/>
+                <w:szCs w:val="24"/>
+                <w:vertAlign w:val="baseline"/>
+                <w:lang w:val="en-US" w:eastAsia="zh-CN"/>
+              </w:rPr>
+            </w:pPr>
+            <w:r>
+              <w:rPr>
+                <w:rFonts w:hint="eastAsia" w:ascii="Arial" w:hAnsi="Arial" w:cs="Arial"/>
+                <w:sz w:val="24"/>
+                <w:szCs w:val="24"/>
+                <w:vertAlign w:val="baseline"/>
+                <w:lang w:val="en-US" w:eastAsia="zh-CN"/>
+              </w:rPr>
+              <w:t>2/07/2024-2/16/2024</w:t>
             </w:r>
           </w:p>
         </w:tc>
@@ -713,28 +800,60 @@
         </w:tc>
         <w:tc>
           <w:tcPr>
-            <w:tcW w:w="1150" w:type="dxa"/>
-            <w:vAlign w:val="top"/>
-          </w:tcPr>
-          <w:p>
-            <w:pPr>
-              <w:rPr>
-                <w:rFonts w:hint="default" w:ascii="Arial" w:hAnsi="Arial" w:cs="Arial"/>
-                <w:sz w:val="24"/>
-                <w:szCs w:val="24"/>
-                <w:vertAlign w:val="baseline"/>
-                <w:lang w:val="en-US" w:eastAsia="zh-CN"/>
-              </w:rPr>
-            </w:pPr>
-            <w:r>
-              <w:rPr>
-                <w:rFonts w:hint="eastAsia" w:ascii="Arial" w:hAnsi="Arial" w:cs="Arial"/>
-                <w:sz w:val="24"/>
-                <w:szCs w:val="24"/>
-                <w:vertAlign w:val="baseline"/>
-                <w:lang w:val="en-US" w:eastAsia="zh-CN"/>
-              </w:rPr>
-              <w:t>7</w:t>
+            <w:tcW w:w="2639" w:type="dxa"/>
+            <w:vAlign w:val="top"/>
+          </w:tcPr>
+          <w:p>
+            <w:pPr>
+              <w:rPr>
+                <w:rFonts w:hint="default" w:ascii="Arial" w:hAnsi="Arial" w:cs="Arial"/>
+                <w:sz w:val="24"/>
+                <w:szCs w:val="24"/>
+                <w:vertAlign w:val="baseline"/>
+                <w:lang w:val="en-US" w:eastAsia="zh-CN"/>
+              </w:rPr>
+            </w:pPr>
+            <w:r>
+              <w:rPr>
+                <w:rFonts w:hint="eastAsia" w:ascii="Arial" w:hAnsi="Arial" w:cs="Arial"/>
+                <w:sz w:val="24"/>
+                <w:szCs w:val="24"/>
+                <w:vertAlign w:val="baseline"/>
+                <w:lang w:val="en-US" w:eastAsia="zh-CN"/>
+              </w:rPr>
+              <w:t>5 days</w:t>
+            </w:r>
+          </w:p>
+          <w:p>
+            <w:pPr>
+              <w:rPr>
+                <w:rFonts w:hint="eastAsia" w:ascii="Arial" w:hAnsi="Arial" w:cs="Arial"/>
+                <w:sz w:val="24"/>
+                <w:szCs w:val="24"/>
+                <w:vertAlign w:val="baseline"/>
+                <w:lang w:val="en-US" w:eastAsia="zh-CN"/>
+              </w:rPr>
+            </w:pPr>
+          </w:p>
+          <w:p>
+            <w:pPr>
+              <w:rPr>
+                <w:rFonts w:hint="default" w:ascii="Arial" w:hAnsi="Arial" w:cs="Arial"/>
+                <w:sz w:val="24"/>
+                <w:szCs w:val="24"/>
+                <w:vertAlign w:val="baseline"/>
+                <w:lang w:val="en-US" w:eastAsia="zh-CN"/>
+              </w:rPr>
+            </w:pPr>
+            <w:r>
+              <w:rPr>
+                <w:rFonts w:hint="eastAsia" w:ascii="Arial" w:hAnsi="Arial" w:cs="Arial"/>
+                <w:sz w:val="24"/>
+                <w:szCs w:val="24"/>
+                <w:vertAlign w:val="baseline"/>
+                <w:lang w:val="en-US" w:eastAsia="zh-CN"/>
+              </w:rPr>
+              <w:t>2/19/2024-2/23/2024</w:t>
             </w:r>
           </w:p>
         </w:tc>
@@ -757,7 +876,7 @@
           </w:tblCellMar>
         </w:tblPrEx>
         <w:trPr>
-          <w:trHeight w:val="928" w:hRule="atLeast"/>
+          <w:trHeight w:val="986" w:hRule="atLeast"/>
         </w:trPr>
         <w:tc>
           <w:tcPr>
@@ -808,28 +927,60 @@
         </w:tc>
         <w:tc>
           <w:tcPr>
-            <w:tcW w:w="1150" w:type="dxa"/>
-            <w:vAlign w:val="top"/>
-          </w:tcPr>
-          <w:p>
-            <w:pPr>
-              <w:rPr>
-                <w:rFonts w:hint="default" w:ascii="Arial" w:hAnsi="Arial" w:cs="Arial"/>
-                <w:sz w:val="24"/>
-                <w:szCs w:val="24"/>
-                <w:vertAlign w:val="baseline"/>
-                <w:lang w:val="en-US" w:eastAsia="zh-CN"/>
-              </w:rPr>
-            </w:pPr>
-            <w:r>
-              <w:rPr>
-                <w:rFonts w:hint="eastAsia" w:ascii="Arial" w:hAnsi="Arial" w:cs="Arial"/>
-                <w:sz w:val="24"/>
-                <w:szCs w:val="24"/>
-                <w:vertAlign w:val="baseline"/>
-                <w:lang w:val="en-US" w:eastAsia="zh-CN"/>
-              </w:rPr>
-              <w:t>5</w:t>
+            <w:tcW w:w="2639" w:type="dxa"/>
+            <w:vAlign w:val="top"/>
+          </w:tcPr>
+          <w:p>
+            <w:pPr>
+              <w:rPr>
+                <w:rFonts w:hint="default" w:ascii="Arial" w:hAnsi="Arial" w:cs="Arial"/>
+                <w:sz w:val="24"/>
+                <w:szCs w:val="24"/>
+                <w:vertAlign w:val="baseline"/>
+                <w:lang w:val="en-US" w:eastAsia="zh-CN"/>
+              </w:rPr>
+            </w:pPr>
+            <w:r>
+              <w:rPr>
+                <w:rFonts w:hint="eastAsia" w:ascii="Arial" w:hAnsi="Arial" w:cs="Arial"/>
+                <w:sz w:val="24"/>
+                <w:szCs w:val="24"/>
+                <w:vertAlign w:val="baseline"/>
+                <w:lang w:val="en-US" w:eastAsia="zh-CN"/>
+              </w:rPr>
+              <w:t>5 days</w:t>
+            </w:r>
+          </w:p>
+          <w:p>
+            <w:pPr>
+              <w:rPr>
+                <w:rFonts w:hint="eastAsia" w:ascii="Arial" w:hAnsi="Arial" w:cs="Arial"/>
+                <w:sz w:val="24"/>
+                <w:szCs w:val="24"/>
+                <w:vertAlign w:val="baseline"/>
+                <w:lang w:val="en-US" w:eastAsia="zh-CN"/>
+              </w:rPr>
+            </w:pPr>
+          </w:p>
+          <w:p>
+            <w:pPr>
+              <w:rPr>
+                <w:rFonts w:hint="default" w:ascii="Arial" w:hAnsi="Arial" w:cs="Arial"/>
+                <w:sz w:val="24"/>
+                <w:szCs w:val="24"/>
+                <w:vertAlign w:val="baseline"/>
+                <w:lang w:val="en-US" w:eastAsia="zh-CN"/>
+              </w:rPr>
+            </w:pPr>
+            <w:r>
+              <w:rPr>
+                <w:rFonts w:hint="eastAsia" w:ascii="Arial" w:hAnsi="Arial" w:cs="Arial"/>
+                <w:sz w:val="24"/>
+                <w:szCs w:val="24"/>
+                <w:vertAlign w:val="baseline"/>
+                <w:lang w:val="en-US" w:eastAsia="zh-CN"/>
+              </w:rPr>
+              <w:t>2/26/2024-3/01/2024</w:t>
             </w:r>
           </w:p>
         </w:tc>
@@ -852,12 +1003,11 @@
           </w:tblCellMar>
         </w:tblPrEx>
         <w:trPr>
-          <w:trHeight w:val="1233" w:hRule="atLeast"/>
+          <w:trHeight w:val="636" w:hRule="atLeast"/>
         </w:trPr>
         <w:tc>
           <w:tcPr>
             <w:tcW w:w="1749" w:type="dxa"/>
-            <w:vMerge w:val="restart"/>
             <w:vAlign w:val="top"/>
           </w:tcPr>
           <w:p>
@@ -888,7 +1038,7 @@
                 <w:vertAlign w:val="baseline"/>
                 <w:lang w:val="en-US" w:eastAsia="zh-CN"/>
               </w:rPr>
-              <w:t xml:space="preserve"> (coding)</w:t>
+              <w:t xml:space="preserve"> </w:t>
             </w:r>
           </w:p>
         </w:tc>
@@ -911,8 +1061,8 @@
                 <w:lang w:val="en-US" w:eastAsia="zh-CN"/>
               </w:rPr>
             </w:pPr>
-            <w:bookmarkStart w:id="3" w:name="OLE_LINK10"/>
-            <w:bookmarkStart w:id="4" w:name="OLE_LINK5"/>
+            <w:bookmarkStart w:id="3" w:name="OLE_LINK5"/>
+            <w:bookmarkStart w:id="4" w:name="OLE_LINK10"/>
             <w:r>
               <w:rPr>
                 <w:rFonts w:hint="eastAsia" w:ascii="Arial" w:hAnsi="Arial" w:cs="Arial"/>
@@ -933,177 +1083,66 @@
                 <w:vertAlign w:val="baseline"/>
                 <w:lang w:val="en-US" w:eastAsia="zh-CN"/>
               </w:rPr>
-              <w:t xml:space="preserve">. </w:t>
-            </w:r>
-            <w:r>
-              <w:rPr>
-                <w:rFonts w:hint="default" w:ascii="Arial" w:hAnsi="Arial" w:cs="Arial"/>
-                <w:sz w:val="24"/>
-                <w:szCs w:val="24"/>
-                <w:vertAlign w:val="baseline"/>
-                <w:lang w:val="en-US" w:eastAsia="zh-CN"/>
-              </w:rPr>
-              <w:t xml:space="preserve">Develop the front-end interface of the game, including map display, user interaction, game menus, etc </w:t>
-            </w:r>
-          </w:p>
-          <w:p>
-            <w:pPr>
-              <w:numPr>
-                <w:ilvl w:val="0"/>
-                <w:numId w:val="0"/>
-              </w:numPr>
-              <w:rPr>
-                <w:rFonts w:hint="default" w:ascii="Arial" w:hAnsi="Arial" w:cs="Arial"/>
-                <w:sz w:val="24"/>
-                <w:szCs w:val="24"/>
-                <w:vertAlign w:val="baseline"/>
-                <w:lang w:val="en-US" w:eastAsia="zh-CN"/>
-              </w:rPr>
-            </w:pPr>
-          </w:p>
-        </w:tc>
-        <w:tc>
-          <w:tcPr>
-            <w:tcW w:w="1150" w:type="dxa"/>
-            <w:vAlign w:val="top"/>
-          </w:tcPr>
-          <w:p>
-            <w:pPr>
-              <w:rPr>
-                <w:rFonts w:hint="default" w:ascii="Arial" w:hAnsi="Arial" w:cs="Arial" w:eastAsiaTheme="minorEastAsia"/>
-                <w:sz w:val="24"/>
-                <w:szCs w:val="24"/>
-                <w:vertAlign w:val="baseline"/>
-                <w:lang w:val="en-US" w:eastAsia="zh-CN"/>
-              </w:rPr>
-            </w:pPr>
-            <w:r>
-              <w:rPr>
-                <w:rFonts w:hint="eastAsia" w:ascii="Arial" w:hAnsi="Arial" w:cs="Arial"/>
-                <w:sz w:val="24"/>
-                <w:szCs w:val="24"/>
-                <w:vertAlign w:val="baseline"/>
-                <w:lang w:val="en-US" w:eastAsia="zh-CN"/>
-              </w:rPr>
-              <w:t>5</w:t>
-            </w:r>
-          </w:p>
-        </w:tc>
-      </w:tr>
-      <w:tr>
-        <w:tblPrEx>
-          <w:tblBorders>
-            <w:top w:val="single" w:color="auto" w:sz="4" w:space="0"/>
-            <w:left w:val="single" w:color="auto" w:sz="4" w:space="0"/>
-            <w:bottom w:val="single" w:color="auto" w:sz="4" w:space="0"/>
-            <w:right w:val="single" w:color="auto" w:sz="4" w:space="0"/>
-            <w:insideH w:val="single" w:color="auto" w:sz="4" w:space="0"/>
-            <w:insideV w:val="single" w:color="auto" w:sz="4" w:space="0"/>
-          </w:tblBorders>
-          <w:tblCellMar>
-            <w:top w:w="0" w:type="dxa"/>
-            <w:left w:w="108" w:type="dxa"/>
-            <w:bottom w:w="0" w:type="dxa"/>
-            <w:right w:w="108" w:type="dxa"/>
-          </w:tblCellMar>
-        </w:tblPrEx>
-        <w:trPr>
-          <w:trHeight w:val="1233" w:hRule="atLeast"/>
-        </w:trPr>
-        <w:tc>
-          <w:tcPr>
-            <w:tcW w:w="1749" w:type="dxa"/>
-            <w:vMerge w:val="continue"/>
-            <w:vAlign w:val="top"/>
-          </w:tcPr>
-          <w:p/>
-        </w:tc>
-        <w:tc>
-          <w:tcPr>
-            <w:tcW w:w="5688" w:type="dxa"/>
-            <w:vAlign w:val="top"/>
-          </w:tcPr>
-          <w:p>
-            <w:pPr>
-              <w:numPr>
-                <w:ilvl w:val="0"/>
-                <w:numId w:val="0"/>
-              </w:numPr>
-              <w:rPr>
-                <w:rFonts w:hint="default" w:ascii="Arial" w:hAnsi="Arial" w:cs="Arial"/>
-                <w:sz w:val="24"/>
-                <w:szCs w:val="24"/>
-                <w:vertAlign w:val="baseline"/>
-                <w:lang w:val="en-US" w:eastAsia="zh-CN"/>
-              </w:rPr>
-            </w:pPr>
-            <w:r>
-              <w:rPr>
-                <w:rFonts w:hint="eastAsia" w:ascii="Arial" w:hAnsi="Arial" w:cs="Arial"/>
-                <w:sz w:val="24"/>
-                <w:szCs w:val="24"/>
-                <w:vertAlign w:val="baseline"/>
-                <w:lang w:val="en-US" w:eastAsia="zh-CN"/>
-              </w:rPr>
-              <w:t>G. B</w:t>
-            </w:r>
-            <w:r>
-              <w:rPr>
-                <w:rFonts w:hint="default" w:ascii="Arial" w:hAnsi="Arial" w:cs="Arial"/>
-                <w:sz w:val="24"/>
-                <w:szCs w:val="24"/>
-                <w:vertAlign w:val="baseline"/>
-                <w:lang w:val="en-US" w:eastAsia="zh-CN"/>
-              </w:rPr>
-              <w:t>ack-end logic development</w:t>
-            </w:r>
-            <w:r>
-              <w:rPr>
-                <w:rFonts w:hint="eastAsia" w:ascii="Arial" w:hAnsi="Arial" w:cs="Arial"/>
-                <w:sz w:val="24"/>
-                <w:szCs w:val="24"/>
-                <w:vertAlign w:val="baseline"/>
-                <w:lang w:val="en-US" w:eastAsia="zh-CN"/>
-              </w:rPr>
-              <w:t>, including implementation of game rules, data storage, multiplayer support, etc</w:t>
-            </w:r>
-          </w:p>
-          <w:p>
-            <w:pPr>
-              <w:rPr>
-                <w:rFonts w:hint="default" w:ascii="Arial" w:hAnsi="Arial" w:cs="Arial"/>
-                <w:sz w:val="24"/>
-                <w:szCs w:val="24"/>
-                <w:vertAlign w:val="baseline"/>
-                <w:lang w:val="en-US" w:eastAsia="zh-CN"/>
-              </w:rPr>
-            </w:pPr>
-          </w:p>
-        </w:tc>
-        <w:tc>
-          <w:tcPr>
-            <w:tcW w:w="1150" w:type="dxa"/>
-            <w:vAlign w:val="top"/>
-          </w:tcPr>
-          <w:p>
-            <w:pPr>
-              <w:rPr>
-                <w:rFonts w:hint="default" w:ascii="Arial" w:hAnsi="Arial" w:cs="Arial"/>
-                <w:sz w:val="24"/>
-                <w:szCs w:val="24"/>
-                <w:vertAlign w:val="baseline"/>
-                <w:lang w:val="en-US" w:eastAsia="zh-CN"/>
-              </w:rPr>
-            </w:pPr>
-            <w:r>
-              <w:rPr>
-                <w:rFonts w:hint="eastAsia" w:ascii="Arial" w:hAnsi="Arial" w:cs="Arial"/>
-                <w:sz w:val="24"/>
-                <w:szCs w:val="24"/>
-                <w:vertAlign w:val="baseline"/>
-                <w:lang w:val="en-US" w:eastAsia="zh-CN"/>
-              </w:rPr>
-              <w:t>5</w:t>
+              <w:t>. Coding</w:t>
+            </w:r>
+          </w:p>
+        </w:tc>
+        <w:tc>
+          <w:tcPr>
+            <w:tcW w:w="2639" w:type="dxa"/>
+            <w:vAlign w:val="top"/>
+          </w:tcPr>
+          <w:p>
+            <w:pPr>
+              <w:rPr>
+                <w:rFonts w:hint="eastAsia" w:ascii="Arial" w:hAnsi="Arial" w:cs="Arial"/>
+                <w:sz w:val="24"/>
+                <w:szCs w:val="24"/>
+                <w:vertAlign w:val="baseline"/>
+                <w:lang w:val="en-US" w:eastAsia="zh-CN"/>
+              </w:rPr>
+            </w:pPr>
+            <w:r>
+              <w:rPr>
+                <w:rFonts w:hint="eastAsia" w:ascii="Arial" w:hAnsi="Arial" w:cs="Arial"/>
+                <w:sz w:val="24"/>
+                <w:szCs w:val="24"/>
+                <w:vertAlign w:val="baseline"/>
+                <w:lang w:val="en-US" w:eastAsia="zh-CN"/>
+              </w:rPr>
+              <w:t>30 days</w:t>
+            </w:r>
+          </w:p>
+          <w:p>
+            <w:pPr>
+              <w:rPr>
+                <w:rFonts w:hint="default" w:ascii="Arial" w:hAnsi="Arial" w:cs="Arial"/>
+                <w:sz w:val="24"/>
+                <w:szCs w:val="24"/>
+                <w:vertAlign w:val="baseline"/>
+                <w:lang w:val="en-US" w:eastAsia="zh-CN"/>
+              </w:rPr>
+            </w:pPr>
+          </w:p>
+          <w:p>
+            <w:pPr>
+              <w:rPr>
+                <w:rFonts w:hint="default" w:ascii="Arial" w:hAnsi="Arial" w:cs="Arial"/>
+                <w:sz w:val="24"/>
+                <w:szCs w:val="24"/>
+                <w:vertAlign w:val="baseline"/>
+                <w:lang w:val="en-US" w:eastAsia="zh-CN"/>
+              </w:rPr>
+            </w:pPr>
+            <w:r>
+              <w:rPr>
+                <w:rFonts w:hint="eastAsia" w:ascii="Arial" w:hAnsi="Arial" w:cs="Arial"/>
+                <w:sz w:val="24"/>
+                <w:szCs w:val="24"/>
+                <w:vertAlign w:val="baseline"/>
+                <w:lang w:val="en-US" w:eastAsia="zh-CN"/>
+              </w:rPr>
+              <w:t>3/04/2024-4/12/2024</w:t>
             </w:r>
           </w:p>
         </w:tc>
@@ -1184,7 +1223,7 @@
                 <w:vertAlign w:val="baseline"/>
                 <w:lang w:val="en-US" w:eastAsia="zh-CN"/>
               </w:rPr>
-              <w:t>H.</w:t>
+              <w:t>G.</w:t>
             </w:r>
             <w:r>
               <w:rPr>
@@ -1226,7 +1265,7 @@
         </w:tc>
         <w:tc>
           <w:tcPr>
-            <w:tcW w:w="1150" w:type="dxa"/>
+            <w:tcW w:w="2639" w:type="dxa"/>
             <w:vAlign w:val="top"/>
           </w:tcPr>
           <w:p>
@@ -1236,130 +1275,62 @@
               </w:tabs>
               <w:jc w:val="left"/>
               <w:rPr>
-                <w:rFonts w:hint="default" w:ascii="Arial" w:hAnsi="Arial" w:cs="Arial" w:eastAsiaTheme="minorEastAsia"/>
-                <w:sz w:val="24"/>
-                <w:szCs w:val="24"/>
-                <w:vertAlign w:val="baseline"/>
-                <w:lang w:val="en-US" w:eastAsia="zh-CN"/>
-              </w:rPr>
-            </w:pPr>
-            <w:r>
-              <w:rPr>
-                <w:rFonts w:hint="eastAsia" w:ascii="Arial" w:hAnsi="Arial" w:cs="Arial"/>
-                <w:sz w:val="24"/>
-                <w:szCs w:val="24"/>
-                <w:vertAlign w:val="baseline"/>
-                <w:lang w:val="en-US" w:eastAsia="zh-CN"/>
-              </w:rPr>
-              <w:t>3</w:t>
-            </w:r>
-          </w:p>
-        </w:tc>
-      </w:tr>
-      <w:tr>
-        <w:tblPrEx>
-          <w:tblBorders>
-            <w:top w:val="single" w:color="auto" w:sz="4" w:space="0"/>
-            <w:left w:val="single" w:color="auto" w:sz="4" w:space="0"/>
-            <w:bottom w:val="single" w:color="auto" w:sz="4" w:space="0"/>
-            <w:right w:val="single" w:color="auto" w:sz="4" w:space="0"/>
-            <w:insideH w:val="single" w:color="auto" w:sz="4" w:space="0"/>
-            <w:insideV w:val="single" w:color="auto" w:sz="4" w:space="0"/>
-          </w:tblBorders>
-          <w:tblCellMar>
-            <w:top w:w="0" w:type="dxa"/>
-            <w:left w:w="108" w:type="dxa"/>
-            <w:bottom w:w="0" w:type="dxa"/>
-            <w:right w:w="108" w:type="dxa"/>
-          </w:tblCellMar>
-        </w:tblPrEx>
-        <w:trPr>
-          <w:trHeight w:val="90" w:hRule="atLeast"/>
-        </w:trPr>
-        <w:tc>
-          <w:tcPr>
-            <w:tcW w:w="1749" w:type="dxa"/>
-            <w:vMerge w:val="continue"/>
-            <w:vAlign w:val="top"/>
-          </w:tcPr>
-          <w:p/>
-        </w:tc>
-        <w:tc>
-          <w:tcPr>
-            <w:tcW w:w="5688" w:type="dxa"/>
-            <w:vAlign w:val="top"/>
-          </w:tcPr>
-          <w:p>
-            <w:pPr>
-              <w:numPr>
-                <w:ilvl w:val="0"/>
-                <w:numId w:val="0"/>
-              </w:numPr>
-              <w:rPr>
-                <w:rFonts w:hint="default" w:ascii="Arial" w:hAnsi="Arial" w:cs="Arial"/>
-                <w:sz w:val="24"/>
-                <w:szCs w:val="24"/>
-                <w:vertAlign w:val="baseline"/>
-                <w:lang w:val="en-US" w:eastAsia="zh-CN"/>
-              </w:rPr>
-            </w:pPr>
-            <w:r>
-              <w:rPr>
-                <w:rFonts w:hint="eastAsia" w:ascii="Arial" w:hAnsi="Arial" w:cs="Arial"/>
-                <w:sz w:val="24"/>
-                <w:szCs w:val="24"/>
-                <w:vertAlign w:val="baseline"/>
-                <w:lang w:val="en-US" w:eastAsia="zh-CN"/>
-              </w:rPr>
-              <w:t xml:space="preserve">I. </w:t>
-            </w:r>
-            <w:r>
-              <w:rPr>
-                <w:rFonts w:hint="default" w:ascii="Arial" w:hAnsi="Arial" w:cs="Arial"/>
-                <w:sz w:val="24"/>
-                <w:szCs w:val="24"/>
-                <w:vertAlign w:val="baseline"/>
-                <w:lang w:val="en-US" w:eastAsia="zh-CN"/>
-              </w:rPr>
-              <w:t>Performance test</w:t>
-            </w:r>
-          </w:p>
-          <w:p>
-            <w:pPr>
-              <w:rPr>
-                <w:rFonts w:hint="eastAsia" w:ascii="Arial" w:hAnsi="Arial" w:cs="Arial"/>
-                <w:sz w:val="24"/>
-                <w:szCs w:val="24"/>
-                <w:vertAlign w:val="baseline"/>
-                <w:lang w:val="en-US" w:eastAsia="zh-CN"/>
-              </w:rPr>
-            </w:pPr>
-          </w:p>
-        </w:tc>
-        <w:tc>
-          <w:tcPr>
-            <w:tcW w:w="1150" w:type="dxa"/>
-            <w:vAlign w:val="top"/>
-          </w:tcPr>
-          <w:p>
-            <w:pPr>
-              <w:rPr>
-                <w:rFonts w:hint="default" w:ascii="Arial" w:hAnsi="Arial" w:cs="Arial"/>
-                <w:sz w:val="24"/>
-                <w:szCs w:val="24"/>
-                <w:vertAlign w:val="baseline"/>
-                <w:lang w:val="en-US" w:eastAsia="zh-CN"/>
-              </w:rPr>
-            </w:pPr>
-            <w:r>
-              <w:rPr>
-                <w:rFonts w:hint="eastAsia" w:ascii="Arial" w:hAnsi="Arial" w:cs="Arial"/>
-                <w:sz w:val="24"/>
-                <w:szCs w:val="24"/>
-                <w:vertAlign w:val="baseline"/>
-                <w:lang w:val="en-US" w:eastAsia="zh-CN"/>
-              </w:rPr>
-              <w:t>3</w:t>
+                <w:rFonts w:hint="default" w:ascii="Arial" w:hAnsi="Arial" w:cs="Arial"/>
+                <w:sz w:val="24"/>
+                <w:szCs w:val="24"/>
+                <w:vertAlign w:val="baseline"/>
+                <w:lang w:val="en-US" w:eastAsia="zh-CN"/>
+              </w:rPr>
+            </w:pPr>
+            <w:r>
+              <w:rPr>
+                <w:rFonts w:hint="eastAsia" w:ascii="Arial" w:hAnsi="Arial" w:cs="Arial"/>
+                <w:sz w:val="24"/>
+                <w:szCs w:val="24"/>
+                <w:vertAlign w:val="baseline"/>
+                <w:lang w:val="en-US" w:eastAsia="zh-CN"/>
+              </w:rPr>
+              <w:t>3 days</w:t>
+            </w:r>
+          </w:p>
+          <w:p>
+            <w:pPr>
+              <w:tabs>
+                <w:tab w:val="left" w:pos="564"/>
+              </w:tabs>
+              <w:jc w:val="left"/>
+              <w:rPr>
+                <w:rFonts w:hint="default" w:ascii="Arial" w:hAnsi="Arial" w:cs="Arial"/>
+                <w:sz w:val="24"/>
+                <w:szCs w:val="24"/>
+                <w:vertAlign w:val="baseline"/>
+                <w:lang w:val="en-US" w:eastAsia="zh-CN"/>
+              </w:rPr>
+            </w:pPr>
+          </w:p>
+          <w:p>
+            <w:pPr>
+              <w:tabs>
+                <w:tab w:val="left" w:pos="564"/>
+              </w:tabs>
+              <w:jc w:val="left"/>
+              <w:rPr>
+                <w:rFonts w:hint="default" w:ascii="Arial" w:hAnsi="Arial" w:cs="Arial"/>
+                <w:sz w:val="24"/>
+                <w:szCs w:val="24"/>
+                <w:vertAlign w:val="baseline"/>
+                <w:lang w:val="en-US" w:eastAsia="zh-CN"/>
+              </w:rPr>
+            </w:pPr>
+            <w:r>
+              <w:rPr>
+                <w:rFonts w:hint="eastAsia" w:ascii="Arial" w:hAnsi="Arial" w:cs="Arial"/>
+                <w:sz w:val="24"/>
+                <w:szCs w:val="24"/>
+                <w:vertAlign w:val="baseline"/>
+                <w:lang w:val="en-US" w:eastAsia="zh-CN"/>
+              </w:rPr>
+              <w:t>3/15/2024-3/19/2024</w:t>
             </w:r>
           </w:p>
         </w:tc>
@@ -1425,7 +1396,7 @@
                 <w:vertAlign w:val="baseline"/>
                 <w:lang w:val="en-US" w:eastAsia="zh-CN"/>
               </w:rPr>
-              <w:t xml:space="preserve">J. </w:t>
+              <w:t xml:space="preserve">H. </w:t>
             </w:r>
             <w:r>
               <w:rPr>
@@ -1441,28 +1412,60 @@
         </w:tc>
         <w:tc>
           <w:tcPr>
-            <w:tcW w:w="1150" w:type="dxa"/>
-            <w:vAlign w:val="top"/>
-          </w:tcPr>
-          <w:p>
-            <w:pPr>
-              <w:rPr>
-                <w:rFonts w:hint="default" w:ascii="Arial" w:hAnsi="Arial" w:cs="Arial"/>
-                <w:sz w:val="24"/>
-                <w:szCs w:val="24"/>
-                <w:vertAlign w:val="baseline"/>
-                <w:lang w:val="en-US" w:eastAsia="zh-CN"/>
-              </w:rPr>
-            </w:pPr>
-            <w:r>
-              <w:rPr>
-                <w:rFonts w:hint="eastAsia" w:ascii="Arial" w:hAnsi="Arial" w:cs="Arial"/>
-                <w:sz w:val="24"/>
-                <w:szCs w:val="24"/>
-                <w:vertAlign w:val="baseline"/>
-                <w:lang w:val="en-US" w:eastAsia="zh-CN"/>
-              </w:rPr>
-              <w:t>2</w:t>
+            <w:tcW w:w="2639" w:type="dxa"/>
+            <w:vAlign w:val="top"/>
+          </w:tcPr>
+          <w:p>
+            <w:pPr>
+              <w:rPr>
+                <w:rFonts w:hint="default" w:ascii="Arial" w:hAnsi="Arial" w:cs="Arial"/>
+                <w:sz w:val="24"/>
+                <w:szCs w:val="24"/>
+                <w:vertAlign w:val="baseline"/>
+                <w:lang w:val="en-US" w:eastAsia="zh-CN"/>
+              </w:rPr>
+            </w:pPr>
+            <w:r>
+              <w:rPr>
+                <w:rFonts w:hint="eastAsia" w:ascii="Arial" w:hAnsi="Arial" w:cs="Arial"/>
+                <w:sz w:val="24"/>
+                <w:szCs w:val="24"/>
+                <w:vertAlign w:val="baseline"/>
+                <w:lang w:val="en-US" w:eastAsia="zh-CN"/>
+              </w:rPr>
+              <w:t>2 days</w:t>
+            </w:r>
+          </w:p>
+          <w:p>
+            <w:pPr>
+              <w:rPr>
+                <w:rFonts w:hint="eastAsia" w:ascii="Arial" w:hAnsi="Arial" w:cs="Arial"/>
+                <w:sz w:val="24"/>
+                <w:szCs w:val="24"/>
+                <w:vertAlign w:val="baseline"/>
+                <w:lang w:val="en-US" w:eastAsia="zh-CN"/>
+              </w:rPr>
+            </w:pPr>
+          </w:p>
+          <w:p>
+            <w:pPr>
+              <w:rPr>
+                <w:rFonts w:hint="default" w:ascii="Arial" w:hAnsi="Arial" w:cs="Arial"/>
+                <w:sz w:val="24"/>
+                <w:szCs w:val="24"/>
+                <w:vertAlign w:val="baseline"/>
+                <w:lang w:val="en-US" w:eastAsia="zh-CN"/>
+              </w:rPr>
+            </w:pPr>
+            <w:r>
+              <w:rPr>
+                <w:rFonts w:hint="eastAsia" w:ascii="Arial" w:hAnsi="Arial" w:cs="Arial"/>
+                <w:sz w:val="24"/>
+                <w:szCs w:val="24"/>
+                <w:vertAlign w:val="baseline"/>
+                <w:lang w:val="en-US" w:eastAsia="zh-CN"/>
+              </w:rPr>
+              <w:t>3/29/2024-4/01/2024</w:t>
             </w:r>
           </w:p>
         </w:tc>
@@ -1485,7 +1488,7 @@
           </w:tblCellMar>
         </w:tblPrEx>
         <w:trPr>
-          <w:trHeight w:val="941" w:hRule="exact"/>
+          <w:trHeight w:val="1161" w:hRule="exact"/>
         </w:trPr>
         <w:tc>
           <w:tcPr>
@@ -1548,50 +1551,137 @@
                 <w:vertAlign w:val="baseline"/>
                 <w:lang w:val="en-US" w:eastAsia="zh-CN"/>
               </w:rPr>
-              <w:t>K</w:t>
-            </w:r>
-            <w:r>
-              <w:rPr>
-                <w:rFonts w:hint="default" w:ascii="Arial" w:hAnsi="Arial" w:cs="Arial"/>
-                <w:sz w:val="24"/>
-                <w:szCs w:val="24"/>
-                <w:vertAlign w:val="baseline"/>
-                <w:lang w:val="en-US" w:eastAsia="zh-CN"/>
-              </w:rPr>
-              <w:t>. Fix and optimize the code</w:t>
+              <w:t>I</w:t>
+            </w:r>
+            <w:r>
+              <w:rPr>
+                <w:rFonts w:hint="default" w:ascii="Arial" w:hAnsi="Arial" w:cs="Arial"/>
+                <w:sz w:val="24"/>
+                <w:szCs w:val="24"/>
+                <w:vertAlign w:val="baseline"/>
+                <w:lang w:val="en-US" w:eastAsia="zh-CN"/>
+              </w:rPr>
+              <w:t>. Fix and optimize</w:t>
             </w:r>
             <w:bookmarkEnd w:id="6"/>
-          </w:p>
-        </w:tc>
-        <w:tc>
-          <w:tcPr>
-            <w:tcW w:w="1150" w:type="dxa"/>
-            <w:vAlign w:val="top"/>
-          </w:tcPr>
-          <w:p>
-            <w:pPr>
-              <w:rPr>
-                <w:rFonts w:hint="default" w:ascii="Arial" w:hAnsi="Arial" w:cs="Arial" w:eastAsiaTheme="minorEastAsia"/>
-                <w:sz w:val="24"/>
-                <w:szCs w:val="24"/>
-                <w:vertAlign w:val="baseline"/>
-                <w:lang w:val="en-US" w:eastAsia="zh-CN"/>
-              </w:rPr>
-            </w:pPr>
-            <w:r>
-              <w:rPr>
-                <w:rFonts w:hint="eastAsia" w:ascii="Arial" w:hAnsi="Arial" w:cs="Arial"/>
-                <w:sz w:val="24"/>
-                <w:szCs w:val="24"/>
-                <w:vertAlign w:val="baseline"/>
-                <w:lang w:val="en-US" w:eastAsia="zh-CN"/>
-              </w:rPr>
-              <w:t>5</w:t>
+            <w:r>
+              <w:rPr>
+                <w:rFonts w:hint="eastAsia" w:ascii="Arial" w:hAnsi="Arial" w:cs="Arial"/>
+                <w:sz w:val="24"/>
+                <w:szCs w:val="24"/>
+                <w:vertAlign w:val="baseline"/>
+                <w:lang w:val="en-US" w:eastAsia="zh-CN"/>
+              </w:rPr>
+              <w:t>, report</w:t>
+            </w:r>
+          </w:p>
+        </w:tc>
+        <w:tc>
+          <w:tcPr>
+            <w:tcW w:w="2639" w:type="dxa"/>
+            <w:vAlign w:val="top"/>
+          </w:tcPr>
+          <w:p>
+            <w:pPr>
+              <w:rPr>
+                <w:rFonts w:hint="default" w:ascii="Arial" w:hAnsi="Arial" w:cs="Arial"/>
+                <w:sz w:val="24"/>
+                <w:szCs w:val="24"/>
+                <w:vertAlign w:val="baseline"/>
+                <w:lang w:val="en-US" w:eastAsia="zh-CN"/>
+              </w:rPr>
+            </w:pPr>
+            <w:r>
+              <w:rPr>
+                <w:rFonts w:hint="eastAsia" w:ascii="Arial" w:hAnsi="Arial" w:cs="Arial"/>
+                <w:sz w:val="24"/>
+                <w:szCs w:val="24"/>
+                <w:vertAlign w:val="baseline"/>
+                <w:lang w:val="en-US" w:eastAsia="zh-CN"/>
+              </w:rPr>
+              <w:t>10 days</w:t>
+            </w:r>
+          </w:p>
+          <w:p>
+            <w:pPr>
+              <w:rPr>
+                <w:rFonts w:hint="eastAsia" w:ascii="Arial" w:hAnsi="Arial" w:cs="Arial"/>
+                <w:sz w:val="24"/>
+                <w:szCs w:val="24"/>
+                <w:vertAlign w:val="baseline"/>
+                <w:lang w:val="en-US" w:eastAsia="zh-CN"/>
+              </w:rPr>
+            </w:pPr>
+          </w:p>
+          <w:p>
+            <w:pPr>
+              <w:rPr>
+                <w:rFonts w:hint="default" w:ascii="Arial" w:hAnsi="Arial" w:cs="Arial"/>
+                <w:sz w:val="24"/>
+                <w:szCs w:val="24"/>
+                <w:vertAlign w:val="baseline"/>
+                <w:lang w:val="en-US" w:eastAsia="zh-CN"/>
+              </w:rPr>
+            </w:pPr>
+            <w:r>
+              <w:rPr>
+                <w:rFonts w:hint="eastAsia" w:ascii="Arial" w:hAnsi="Arial" w:cs="Arial"/>
+                <w:sz w:val="24"/>
+                <w:szCs w:val="24"/>
+                <w:vertAlign w:val="baseline"/>
+                <w:lang w:val="en-US" w:eastAsia="zh-CN"/>
+              </w:rPr>
+              <w:t>4/15.2024-4/26/2024</w:t>
             </w:r>
           </w:p>
         </w:tc>
       </w:tr>
     </w:tbl>
+    <w:p>
+      <w:pPr>
+        <w:rPr>
+          <w:rFonts w:hint="default" w:ascii="Arial" w:hAnsi="Arial" w:cs="Arial"/>
+          <w:sz w:val="24"/>
+          <w:szCs w:val="32"/>
+        </w:rPr>
+      </w:pPr>
+    </w:p>
+    <w:p>
+      <w:pPr>
+        <w:numPr>
+          <w:ilvl w:val="0"/>
+          <w:numId w:val="0"/>
+        </w:numPr>
+        <w:jc w:val="both"/>
+        <w:rPr>
+          <w:rFonts w:hint="eastAsia" w:ascii="Arial" w:hAnsi="Arial" w:cs="Arial"/>
+          <w:b/>
+          <w:bCs/>
+          <w:kern w:val="2"/>
+          <w:sz w:val="24"/>
+          <w:szCs w:val="32"/>
+          <w:lang w:val="en-US" w:eastAsia="zh-CN" w:bidi="ar-SA"/>
+        </w:rPr>
+      </w:pPr>
+    </w:p>
+    <w:p>
+      <w:pPr>
+        <w:numPr>
+          <w:ilvl w:val="0"/>
+          <w:numId w:val="0"/>
+        </w:numPr>
+        <w:jc w:val="both"/>
+        <w:rPr>
+          <w:rFonts w:hint="eastAsia" w:ascii="Arial" w:hAnsi="Arial" w:cs="Arial"/>
+          <w:b/>
+          <w:bCs/>
+          <w:kern w:val="2"/>
+          <w:sz w:val="24"/>
+          <w:szCs w:val="32"/>
+          <w:lang w:val="en-US" w:eastAsia="zh-CN" w:bidi="ar-SA"/>
+        </w:rPr>
+      </w:pPr>
+    </w:p>
     <w:p>
       <w:pPr>
         <w:numPr>
@@ -2650,7 +2740,7 @@
                 <w:vertAlign w:val="baseline"/>
                 <w:lang w:val="en-US" w:eastAsia="zh-CN"/>
               </w:rPr>
-              <w:t>7</w:t>
+              <w:t>5</w:t>
             </w:r>
           </w:p>
         </w:tc>
@@ -2704,7 +2794,7 @@
                 <w:vertAlign w:val="baseline"/>
                 <w:lang w:val="en-US" w:eastAsia="zh-CN"/>
               </w:rPr>
-              <w:t>21</w:t>
+              <w:t>20</w:t>
             </w:r>
           </w:p>
         </w:tc>
@@ -3071,7 +3161,7 @@
                 <w:vertAlign w:val="baseline"/>
                 <w:lang w:val="en-US" w:eastAsia="zh-CN"/>
               </w:rPr>
-              <w:t>5</w:t>
+              <w:t>30</w:t>
             </w:r>
           </w:p>
         </w:tc>
@@ -3125,7 +3215,7 @@
                 <w:vertAlign w:val="baseline"/>
                 <w:lang w:val="en-US" w:eastAsia="zh-CN"/>
               </w:rPr>
-              <w:t>30</w:t>
+              <w:t>55</w:t>
             </w:r>
           </w:p>
         </w:tc>
@@ -3152,7 +3242,7 @@
                 <w:vertAlign w:val="baseline"/>
                 <w:lang w:val="en-US" w:eastAsia="zh-CN"/>
               </w:rPr>
-              <w:t>27</w:t>
+              <w:t>25</w:t>
             </w:r>
           </w:p>
         </w:tc>
@@ -3179,7 +3269,7 @@
                 <w:vertAlign w:val="baseline"/>
                 <w:lang w:val="en-US" w:eastAsia="zh-CN"/>
               </w:rPr>
-              <w:t>32</w:t>
+              <w:t>60</w:t>
             </w:r>
           </w:p>
         </w:tc>
@@ -3206,7 +3296,7 @@
                 <w:vertAlign w:val="baseline"/>
                 <w:lang w:val="en-US" w:eastAsia="zh-CN"/>
               </w:rPr>
-              <w:t>2</w:t>
+              <w:t>yes</w:t>
             </w:r>
           </w:p>
         </w:tc>
@@ -3281,142 +3371,142 @@
                 <w:vertAlign w:val="baseline"/>
                 <w:lang w:val="en-US" w:eastAsia="zh-CN"/>
               </w:rPr>
+              <w:t>3</w:t>
+            </w:r>
+          </w:p>
+        </w:tc>
+        <w:tc>
+          <w:tcPr>
+            <w:tcW w:w="1153" w:type="dxa"/>
+            <w:vAlign w:val="top"/>
+          </w:tcPr>
+          <w:p>
+            <w:pPr>
+              <w:rPr>
+                <w:rFonts w:hint="default" w:ascii="Arial" w:hAnsi="Arial" w:cs="Arial"/>
+                <w:sz w:val="24"/>
+                <w:szCs w:val="24"/>
+                <w:vertAlign w:val="baseline"/>
+                <w:lang w:val="en-US" w:eastAsia="zh-CN"/>
+              </w:rPr>
+            </w:pPr>
+            <w:r>
+              <w:rPr>
+                <w:rFonts w:hint="eastAsia" w:ascii="Arial" w:hAnsi="Arial" w:cs="Arial"/>
+                <w:sz w:val="24"/>
+                <w:szCs w:val="24"/>
+                <w:vertAlign w:val="baseline"/>
+                <w:lang w:val="en-US" w:eastAsia="zh-CN"/>
+              </w:rPr>
+              <w:t>35</w:t>
+            </w:r>
+          </w:p>
+        </w:tc>
+        <w:tc>
+          <w:tcPr>
+            <w:tcW w:w="1153" w:type="dxa"/>
+            <w:vAlign w:val="top"/>
+          </w:tcPr>
+          <w:p>
+            <w:pPr>
+              <w:rPr>
+                <w:rFonts w:hint="default" w:ascii="Arial" w:hAnsi="Arial" w:cs="Arial"/>
+                <w:sz w:val="24"/>
+                <w:szCs w:val="24"/>
+                <w:vertAlign w:val="baseline"/>
+                <w:lang w:val="en-US" w:eastAsia="zh-CN"/>
+              </w:rPr>
+            </w:pPr>
+            <w:r>
+              <w:rPr>
+                <w:rFonts w:hint="eastAsia" w:ascii="Arial" w:hAnsi="Arial" w:cs="Arial"/>
+                <w:sz w:val="24"/>
+                <w:szCs w:val="24"/>
+                <w:vertAlign w:val="baseline"/>
+                <w:lang w:val="en-US" w:eastAsia="zh-CN"/>
+              </w:rPr>
+              <w:t>38</w:t>
+            </w:r>
+          </w:p>
+        </w:tc>
+        <w:tc>
+          <w:tcPr>
+            <w:tcW w:w="1153" w:type="dxa"/>
+            <w:vAlign w:val="top"/>
+          </w:tcPr>
+          <w:p>
+            <w:pPr>
+              <w:rPr>
+                <w:rFonts w:hint="default" w:ascii="Arial" w:hAnsi="Arial" w:cs="Arial"/>
+                <w:sz w:val="24"/>
+                <w:szCs w:val="24"/>
+                <w:vertAlign w:val="baseline"/>
+                <w:lang w:val="en-US" w:eastAsia="zh-CN"/>
+              </w:rPr>
+            </w:pPr>
+            <w:r>
+              <w:rPr>
+                <w:rFonts w:hint="eastAsia" w:ascii="Arial" w:hAnsi="Arial" w:cs="Arial"/>
+                <w:sz w:val="24"/>
+                <w:szCs w:val="24"/>
+                <w:vertAlign w:val="baseline"/>
+                <w:lang w:val="en-US" w:eastAsia="zh-CN"/>
+              </w:rPr>
+              <w:t>40</w:t>
+            </w:r>
+          </w:p>
+        </w:tc>
+        <w:tc>
+          <w:tcPr>
+            <w:tcW w:w="1155" w:type="dxa"/>
+            <w:vAlign w:val="top"/>
+          </w:tcPr>
+          <w:p>
+            <w:pPr>
+              <w:rPr>
+                <w:rFonts w:hint="default" w:ascii="Arial" w:hAnsi="Arial" w:cs="Arial"/>
+                <w:sz w:val="24"/>
+                <w:szCs w:val="24"/>
+                <w:vertAlign w:val="baseline"/>
+                <w:lang w:val="en-US" w:eastAsia="zh-CN"/>
+              </w:rPr>
+            </w:pPr>
+            <w:r>
+              <w:rPr>
+                <w:rFonts w:hint="eastAsia" w:ascii="Arial" w:hAnsi="Arial" w:cs="Arial"/>
+                <w:sz w:val="24"/>
+                <w:szCs w:val="24"/>
+                <w:vertAlign w:val="baseline"/>
+                <w:lang w:val="en-US" w:eastAsia="zh-CN"/>
+              </w:rPr>
+              <w:t>43</w:t>
+            </w:r>
+          </w:p>
+        </w:tc>
+        <w:tc>
+          <w:tcPr>
+            <w:tcW w:w="1732" w:type="dxa"/>
+            <w:vAlign w:val="top"/>
+          </w:tcPr>
+          <w:p>
+            <w:pPr>
+              <w:rPr>
+                <w:rFonts w:hint="default" w:ascii="Arial" w:hAnsi="Arial" w:cs="Arial"/>
+                <w:sz w:val="24"/>
+                <w:szCs w:val="24"/>
+                <w:vertAlign w:val="baseline"/>
+                <w:lang w:val="en-US" w:eastAsia="zh-CN"/>
+              </w:rPr>
+            </w:pPr>
+            <w:r>
+              <w:rPr>
+                <w:rFonts w:hint="eastAsia" w:ascii="Arial" w:hAnsi="Arial" w:cs="Arial"/>
+                <w:sz w:val="24"/>
+                <w:szCs w:val="24"/>
+                <w:vertAlign w:val="baseline"/>
+                <w:lang w:val="en-US" w:eastAsia="zh-CN"/>
+              </w:rPr>
               <w:t>5</w:t>
-            </w:r>
-          </w:p>
-        </w:tc>
-        <w:tc>
-          <w:tcPr>
-            <w:tcW w:w="1153" w:type="dxa"/>
-            <w:vAlign w:val="top"/>
-          </w:tcPr>
-          <w:p>
-            <w:pPr>
-              <w:rPr>
-                <w:rFonts w:hint="default" w:ascii="Arial" w:hAnsi="Arial" w:cs="Arial"/>
-                <w:sz w:val="24"/>
-                <w:szCs w:val="24"/>
-                <w:vertAlign w:val="baseline"/>
-                <w:lang w:val="en-US" w:eastAsia="zh-CN"/>
-              </w:rPr>
-            </w:pPr>
-            <w:r>
-              <w:rPr>
-                <w:rFonts w:hint="eastAsia" w:ascii="Arial" w:hAnsi="Arial" w:cs="Arial"/>
-                <w:sz w:val="24"/>
-                <w:szCs w:val="24"/>
-                <w:vertAlign w:val="baseline"/>
-                <w:lang w:val="en-US" w:eastAsia="zh-CN"/>
-              </w:rPr>
-              <w:t>30</w:t>
-            </w:r>
-          </w:p>
-        </w:tc>
-        <w:tc>
-          <w:tcPr>
-            <w:tcW w:w="1153" w:type="dxa"/>
-            <w:vAlign w:val="top"/>
-          </w:tcPr>
-          <w:p>
-            <w:pPr>
-              <w:rPr>
-                <w:rFonts w:hint="default" w:ascii="Arial" w:hAnsi="Arial" w:cs="Arial"/>
-                <w:sz w:val="24"/>
-                <w:szCs w:val="24"/>
-                <w:vertAlign w:val="baseline"/>
-                <w:lang w:val="en-US" w:eastAsia="zh-CN"/>
-              </w:rPr>
-            </w:pPr>
-            <w:r>
-              <w:rPr>
-                <w:rFonts w:hint="eastAsia" w:ascii="Arial" w:hAnsi="Arial" w:cs="Arial"/>
-                <w:sz w:val="24"/>
-                <w:szCs w:val="24"/>
-                <w:vertAlign w:val="baseline"/>
-                <w:lang w:val="en-US" w:eastAsia="zh-CN"/>
-              </w:rPr>
-              <w:t>35</w:t>
-            </w:r>
-          </w:p>
-        </w:tc>
-        <w:tc>
-          <w:tcPr>
-            <w:tcW w:w="1153" w:type="dxa"/>
-            <w:vAlign w:val="top"/>
-          </w:tcPr>
-          <w:p>
-            <w:pPr>
-              <w:rPr>
-                <w:rFonts w:hint="default" w:ascii="Arial" w:hAnsi="Arial" w:cs="Arial"/>
-                <w:sz w:val="24"/>
-                <w:szCs w:val="24"/>
-                <w:vertAlign w:val="baseline"/>
-                <w:lang w:val="en-US" w:eastAsia="zh-CN"/>
-              </w:rPr>
-            </w:pPr>
-            <w:r>
-              <w:rPr>
-                <w:rFonts w:hint="eastAsia" w:ascii="Arial" w:hAnsi="Arial" w:cs="Arial"/>
-                <w:sz w:val="24"/>
-                <w:szCs w:val="24"/>
-                <w:vertAlign w:val="baseline"/>
-                <w:lang w:val="en-US" w:eastAsia="zh-CN"/>
-              </w:rPr>
-              <w:t>32</w:t>
-            </w:r>
-          </w:p>
-        </w:tc>
-        <w:tc>
-          <w:tcPr>
-            <w:tcW w:w="1155" w:type="dxa"/>
-            <w:vAlign w:val="top"/>
-          </w:tcPr>
-          <w:p>
-            <w:pPr>
-              <w:rPr>
-                <w:rFonts w:hint="default" w:ascii="Arial" w:hAnsi="Arial" w:cs="Arial"/>
-                <w:sz w:val="24"/>
-                <w:szCs w:val="24"/>
-                <w:vertAlign w:val="baseline"/>
-                <w:lang w:val="en-US" w:eastAsia="zh-CN"/>
-              </w:rPr>
-            </w:pPr>
-            <w:r>
-              <w:rPr>
-                <w:rFonts w:hint="eastAsia" w:ascii="Arial" w:hAnsi="Arial" w:cs="Arial"/>
-                <w:sz w:val="24"/>
-                <w:szCs w:val="24"/>
-                <w:vertAlign w:val="baseline"/>
-                <w:lang w:val="en-US" w:eastAsia="zh-CN"/>
-              </w:rPr>
-              <w:t>37</w:t>
-            </w:r>
-          </w:p>
-        </w:tc>
-        <w:tc>
-          <w:tcPr>
-            <w:tcW w:w="1732" w:type="dxa"/>
-            <w:vAlign w:val="top"/>
-          </w:tcPr>
-          <w:p>
-            <w:pPr>
-              <w:rPr>
-                <w:rFonts w:hint="default" w:ascii="Arial" w:hAnsi="Arial" w:cs="Arial"/>
-                <w:sz w:val="24"/>
-                <w:szCs w:val="24"/>
-                <w:vertAlign w:val="baseline"/>
-                <w:lang w:val="en-US" w:eastAsia="zh-CN"/>
-              </w:rPr>
-            </w:pPr>
-            <w:r>
-              <w:rPr>
-                <w:rFonts w:hint="eastAsia" w:ascii="Arial" w:hAnsi="Arial" w:cs="Arial"/>
-                <w:sz w:val="24"/>
-                <w:szCs w:val="24"/>
-                <w:vertAlign w:val="baseline"/>
-                <w:lang w:val="en-US" w:eastAsia="zh-CN"/>
-              </w:rPr>
-              <w:t>2</w:t>
             </w:r>
           </w:p>
         </w:tc>
@@ -3491,7 +3581,7 @@
                 <w:vertAlign w:val="baseline"/>
                 <w:lang w:val="en-US" w:eastAsia="zh-CN"/>
               </w:rPr>
-              <w:t>3</w:t>
+              <w:t>2</w:t>
             </w:r>
           </w:p>
         </w:tc>
@@ -3518,7 +3608,7 @@
                 <w:vertAlign w:val="baseline"/>
                 <w:lang w:val="en-US" w:eastAsia="zh-CN"/>
               </w:rPr>
-              <w:t>33</w:t>
+              <w:t>45</w:t>
             </w:r>
           </w:p>
         </w:tc>
@@ -3545,7 +3635,7 @@
                 <w:vertAlign w:val="baseline"/>
                 <w:lang w:val="en-US" w:eastAsia="zh-CN"/>
               </w:rPr>
-              <w:t>36</w:t>
+              <w:t>47</w:t>
             </w:r>
           </w:p>
         </w:tc>
@@ -3572,7 +3662,7 @@
                 <w:vertAlign w:val="baseline"/>
                 <w:lang w:val="en-US" w:eastAsia="zh-CN"/>
               </w:rPr>
-              <w:t>35</w:t>
+              <w:t>45</w:t>
             </w:r>
           </w:p>
         </w:tc>
@@ -3599,7 +3689,7 @@
                 <w:vertAlign w:val="baseline"/>
                 <w:lang w:val="en-US" w:eastAsia="zh-CN"/>
               </w:rPr>
-              <w:t>38</w:t>
+              <w:t>50</w:t>
             </w:r>
           </w:p>
         </w:tc>
@@ -3626,7 +3716,7 @@
                 <w:vertAlign w:val="baseline"/>
                 <w:lang w:val="en-US" w:eastAsia="zh-CN"/>
               </w:rPr>
-              <w:t>2</w:t>
+              <w:t>yes</w:t>
             </w:r>
           </w:p>
         </w:tc>
@@ -3701,7 +3791,7 @@
                 <w:vertAlign w:val="baseline"/>
                 <w:lang w:val="en-US" w:eastAsia="zh-CN"/>
               </w:rPr>
-              <w:t>3</w:t>
+              <w:t>10</w:t>
             </w:r>
           </w:p>
         </w:tc>
@@ -3728,7 +3818,7 @@
                 <w:vertAlign w:val="baseline"/>
                 <w:lang w:val="en-US" w:eastAsia="zh-CN"/>
               </w:rPr>
-              <w:t>36</w:t>
+              <w:t>55</w:t>
             </w:r>
           </w:p>
         </w:tc>
@@ -3755,7 +3845,7 @@
                 <w:vertAlign w:val="baseline"/>
                 <w:lang w:val="en-US" w:eastAsia="zh-CN"/>
               </w:rPr>
-              <w:t>39</w:t>
+              <w:t>65</w:t>
             </w:r>
           </w:p>
         </w:tc>
@@ -3782,7 +3872,7 @@
                 <w:vertAlign w:val="baseline"/>
                 <w:lang w:val="en-US" w:eastAsia="zh-CN"/>
               </w:rPr>
-              <w:t>36</w:t>
+              <w:t>60</w:t>
             </w:r>
           </w:p>
         </w:tc>
@@ -3809,7 +3899,7 @@
                 <w:vertAlign w:val="baseline"/>
                 <w:lang w:val="en-US" w:eastAsia="zh-CN"/>
               </w:rPr>
-              <w:t>40</w:t>
+              <w:t>70</w:t>
             </w:r>
           </w:p>
         </w:tc>
@@ -3836,427 +3926,7 @@
                 <w:vertAlign w:val="baseline"/>
                 <w:lang w:val="en-US" w:eastAsia="zh-CN"/>
               </w:rPr>
-              <w:t>yes</w:t>
-            </w:r>
-          </w:p>
-        </w:tc>
-      </w:tr>
-      <w:tr>
-        <w:tblPrEx>
-          <w:tblBorders>
-            <w:top w:val="single" w:color="auto" w:sz="4" w:space="0"/>
-            <w:left w:val="single" w:color="auto" w:sz="4" w:space="0"/>
-            <w:bottom w:val="single" w:color="auto" w:sz="4" w:space="0"/>
-            <w:right w:val="single" w:color="auto" w:sz="4" w:space="0"/>
-            <w:insideH w:val="single" w:color="auto" w:sz="4" w:space="0"/>
-            <w:insideV w:val="single" w:color="auto" w:sz="4" w:space="0"/>
-          </w:tblBorders>
-          <w:tblCellMar>
-            <w:top w:w="0" w:type="dxa"/>
-            <w:left w:w="108" w:type="dxa"/>
-            <w:bottom w:w="0" w:type="dxa"/>
-            <w:right w:w="108" w:type="dxa"/>
-          </w:tblCellMar>
-        </w:tblPrEx>
-        <w:trPr>
-          <w:trHeight w:val="581" w:hRule="exact"/>
-        </w:trPr>
-        <w:tc>
-          <w:tcPr>
-            <w:tcW w:w="854" w:type="dxa"/>
-            <w:vAlign w:val="top"/>
-          </w:tcPr>
-          <w:p>
-            <w:pPr>
-              <w:rPr>
-                <w:rFonts w:hint="default" w:ascii="Arial" w:hAnsi="Arial" w:cs="Arial"/>
-                <w:sz w:val="24"/>
-                <w:szCs w:val="24"/>
-                <w:vertAlign w:val="baseline"/>
-                <w:lang w:val="en-US" w:eastAsia="zh-CN"/>
-              </w:rPr>
-            </w:pPr>
-            <w:r>
-              <w:rPr>
-                <w:rFonts w:hint="eastAsia" w:ascii="Arial" w:hAnsi="Arial" w:cs="Arial"/>
-                <w:sz w:val="24"/>
-                <w:szCs w:val="24"/>
-                <w:vertAlign w:val="baseline"/>
-                <w:lang w:val="en-US" w:eastAsia="zh-CN"/>
-              </w:rPr>
-              <w:t>J</w:t>
-            </w:r>
-          </w:p>
-        </w:tc>
-        <w:tc>
-          <w:tcPr>
-            <w:tcW w:w="1169" w:type="dxa"/>
-            <w:vAlign w:val="top"/>
-          </w:tcPr>
-          <w:p>
-            <w:pPr>
-              <w:rPr>
-                <w:rFonts w:hint="default" w:ascii="Arial" w:hAnsi="Arial" w:cs="Arial"/>
-                <w:sz w:val="24"/>
-                <w:szCs w:val="24"/>
-                <w:vertAlign w:val="baseline"/>
-                <w:lang w:val="en-US" w:eastAsia="zh-CN"/>
-              </w:rPr>
-            </w:pPr>
-            <w:r>
-              <w:rPr>
-                <w:rFonts w:hint="eastAsia" w:ascii="Arial" w:hAnsi="Arial" w:cs="Arial"/>
-                <w:sz w:val="24"/>
-                <w:szCs w:val="24"/>
-                <w:vertAlign w:val="baseline"/>
-                <w:lang w:val="en-US" w:eastAsia="zh-CN"/>
-              </w:rPr>
-              <w:t>2</w:t>
-            </w:r>
-          </w:p>
-        </w:tc>
-        <w:tc>
-          <w:tcPr>
-            <w:tcW w:w="1153" w:type="dxa"/>
-            <w:vAlign w:val="top"/>
-          </w:tcPr>
-          <w:p>
-            <w:pPr>
-              <w:rPr>
-                <w:rFonts w:hint="default" w:ascii="Arial" w:hAnsi="Arial" w:cs="Arial"/>
-                <w:sz w:val="24"/>
-                <w:szCs w:val="24"/>
-                <w:vertAlign w:val="baseline"/>
-                <w:lang w:val="en-US" w:eastAsia="zh-CN"/>
-              </w:rPr>
-            </w:pPr>
-            <w:r>
-              <w:rPr>
-                <w:rFonts w:hint="eastAsia" w:ascii="Arial" w:hAnsi="Arial" w:cs="Arial"/>
-                <w:sz w:val="24"/>
-                <w:szCs w:val="24"/>
-                <w:vertAlign w:val="baseline"/>
-                <w:lang w:val="en-US" w:eastAsia="zh-CN"/>
-              </w:rPr>
-              <w:t>39</w:t>
-            </w:r>
-          </w:p>
-        </w:tc>
-        <w:tc>
-          <w:tcPr>
-            <w:tcW w:w="1153" w:type="dxa"/>
-            <w:vAlign w:val="top"/>
-          </w:tcPr>
-          <w:p>
-            <w:pPr>
-              <w:rPr>
-                <w:rFonts w:hint="default" w:ascii="Arial" w:hAnsi="Arial" w:cs="Arial"/>
-                <w:sz w:val="24"/>
-                <w:szCs w:val="24"/>
-                <w:vertAlign w:val="baseline"/>
-                <w:lang w:val="en-US" w:eastAsia="zh-CN"/>
-              </w:rPr>
-            </w:pPr>
-            <w:r>
-              <w:rPr>
-                <w:rFonts w:hint="eastAsia" w:ascii="Arial" w:hAnsi="Arial" w:cs="Arial"/>
-                <w:sz w:val="24"/>
-                <w:szCs w:val="24"/>
-                <w:vertAlign w:val="baseline"/>
-                <w:lang w:val="en-US" w:eastAsia="zh-CN"/>
-              </w:rPr>
-              <w:t>41</w:t>
-            </w:r>
-          </w:p>
-        </w:tc>
-        <w:tc>
-          <w:tcPr>
-            <w:tcW w:w="1153" w:type="dxa"/>
-            <w:vAlign w:val="top"/>
-          </w:tcPr>
-          <w:p>
-            <w:pPr>
-              <w:rPr>
-                <w:rFonts w:hint="default" w:ascii="Arial" w:hAnsi="Arial" w:cs="Arial"/>
-                <w:sz w:val="24"/>
-                <w:szCs w:val="24"/>
-                <w:vertAlign w:val="baseline"/>
-                <w:lang w:val="en-US" w:eastAsia="zh-CN"/>
-              </w:rPr>
-            </w:pPr>
-            <w:r>
-              <w:rPr>
-                <w:rFonts w:hint="eastAsia" w:ascii="Arial" w:hAnsi="Arial" w:cs="Arial"/>
-                <w:sz w:val="24"/>
-                <w:szCs w:val="24"/>
-                <w:vertAlign w:val="baseline"/>
-                <w:lang w:val="en-US" w:eastAsia="zh-CN"/>
-              </w:rPr>
-              <w:t>40</w:t>
-            </w:r>
-          </w:p>
-        </w:tc>
-        <w:tc>
-          <w:tcPr>
-            <w:tcW w:w="1155" w:type="dxa"/>
-            <w:vAlign w:val="top"/>
-          </w:tcPr>
-          <w:p>
-            <w:pPr>
-              <w:rPr>
-                <w:rFonts w:hint="default" w:ascii="Arial" w:hAnsi="Arial" w:cs="Arial"/>
-                <w:sz w:val="24"/>
-                <w:szCs w:val="24"/>
-                <w:vertAlign w:val="baseline"/>
-                <w:lang w:val="en-US" w:eastAsia="zh-CN"/>
-              </w:rPr>
-            </w:pPr>
-            <w:r>
-              <w:rPr>
-                <w:rFonts w:hint="eastAsia" w:ascii="Arial" w:hAnsi="Arial" w:cs="Arial"/>
-                <w:sz w:val="24"/>
-                <w:szCs w:val="24"/>
-                <w:vertAlign w:val="baseline"/>
-                <w:lang w:val="en-US" w:eastAsia="zh-CN"/>
-              </w:rPr>
-              <w:t>45</w:t>
-            </w:r>
-          </w:p>
-        </w:tc>
-        <w:tc>
-          <w:tcPr>
-            <w:tcW w:w="1732" w:type="dxa"/>
-            <w:vAlign w:val="top"/>
-          </w:tcPr>
-          <w:p>
-            <w:pPr>
-              <w:rPr>
-                <w:rFonts w:hint="default" w:ascii="Arial" w:hAnsi="Arial" w:cs="Arial"/>
-                <w:sz w:val="24"/>
-                <w:szCs w:val="24"/>
-                <w:vertAlign w:val="baseline"/>
-                <w:lang w:val="en-US" w:eastAsia="zh-CN"/>
-              </w:rPr>
-            </w:pPr>
-            <w:r>
-              <w:rPr>
-                <w:rFonts w:hint="eastAsia" w:ascii="Arial" w:hAnsi="Arial" w:cs="Arial"/>
-                <w:sz w:val="24"/>
-                <w:szCs w:val="24"/>
-                <w:vertAlign w:val="baseline"/>
-                <w:lang w:val="en-US" w:eastAsia="zh-CN"/>
-              </w:rPr>
-              <w:t>1</w:t>
-            </w:r>
-          </w:p>
-        </w:tc>
-      </w:tr>
-      <w:tr>
-        <w:tblPrEx>
-          <w:tblBorders>
-            <w:top w:val="single" w:color="auto" w:sz="4" w:space="0"/>
-            <w:left w:val="single" w:color="auto" w:sz="4" w:space="0"/>
-            <w:bottom w:val="single" w:color="auto" w:sz="4" w:space="0"/>
-            <w:right w:val="single" w:color="auto" w:sz="4" w:space="0"/>
-            <w:insideH w:val="single" w:color="auto" w:sz="4" w:space="0"/>
-            <w:insideV w:val="single" w:color="auto" w:sz="4" w:space="0"/>
-          </w:tblBorders>
-          <w:tblCellMar>
-            <w:top w:w="0" w:type="dxa"/>
-            <w:left w:w="108" w:type="dxa"/>
-            <w:bottom w:w="0" w:type="dxa"/>
-            <w:right w:w="108" w:type="dxa"/>
-          </w:tblCellMar>
-        </w:tblPrEx>
-        <w:trPr>
-          <w:trHeight w:val="581" w:hRule="exact"/>
-        </w:trPr>
-        <w:tc>
-          <w:tcPr>
-            <w:tcW w:w="854" w:type="dxa"/>
-            <w:vAlign w:val="top"/>
-          </w:tcPr>
-          <w:p>
-            <w:pPr>
-              <w:rPr>
-                <w:rFonts w:hint="default" w:ascii="Arial" w:hAnsi="Arial" w:cs="Arial"/>
-                <w:sz w:val="24"/>
-                <w:szCs w:val="24"/>
-                <w:vertAlign w:val="baseline"/>
-                <w:lang w:val="en-US" w:eastAsia="zh-CN"/>
-              </w:rPr>
-            </w:pPr>
-            <w:r>
-              <w:rPr>
-                <w:rFonts w:hint="eastAsia" w:ascii="Arial" w:hAnsi="Arial" w:cs="Arial"/>
-                <w:sz w:val="24"/>
-                <w:szCs w:val="24"/>
-                <w:vertAlign w:val="baseline"/>
-                <w:lang w:val="en-US" w:eastAsia="zh-CN"/>
-              </w:rPr>
-              <w:t>K</w:t>
-            </w:r>
-          </w:p>
-        </w:tc>
-        <w:tc>
-          <w:tcPr>
-            <w:tcW w:w="1169" w:type="dxa"/>
-            <w:vAlign w:val="top"/>
-          </w:tcPr>
-          <w:p>
-            <w:pPr>
-              <w:rPr>
-                <w:rFonts w:hint="default" w:ascii="Arial" w:hAnsi="Arial" w:cs="Arial"/>
-                <w:sz w:val="24"/>
-                <w:szCs w:val="24"/>
-                <w:vertAlign w:val="baseline"/>
-                <w:lang w:val="en-US" w:eastAsia="zh-CN"/>
-              </w:rPr>
-            </w:pPr>
-            <w:r>
-              <w:rPr>
-                <w:rFonts w:hint="eastAsia" w:ascii="Arial" w:hAnsi="Arial" w:cs="Arial"/>
-                <w:sz w:val="24"/>
-                <w:szCs w:val="24"/>
-                <w:vertAlign w:val="baseline"/>
-                <w:lang w:val="en-US" w:eastAsia="zh-CN"/>
-              </w:rPr>
               <w:t>5</w:t>
-            </w:r>
-          </w:p>
-        </w:tc>
-        <w:tc>
-          <w:tcPr>
-            <w:tcW w:w="1153" w:type="dxa"/>
-            <w:vAlign w:val="top"/>
-          </w:tcPr>
-          <w:p>
-            <w:pPr>
-              <w:rPr>
-                <w:rFonts w:hint="default" w:ascii="Arial" w:hAnsi="Arial" w:cs="Arial"/>
-                <w:sz w:val="24"/>
-                <w:szCs w:val="24"/>
-                <w:vertAlign w:val="baseline"/>
-                <w:lang w:val="en-US" w:eastAsia="zh-CN"/>
-              </w:rPr>
-            </w:pPr>
-            <w:r>
-              <w:rPr>
-                <w:rFonts w:hint="eastAsia" w:ascii="Arial" w:hAnsi="Arial" w:cs="Arial"/>
-                <w:sz w:val="24"/>
-                <w:szCs w:val="24"/>
-                <w:vertAlign w:val="baseline"/>
-                <w:lang w:val="en-US" w:eastAsia="zh-CN"/>
-              </w:rPr>
-              <w:t>41</w:t>
-            </w:r>
-          </w:p>
-        </w:tc>
-        <w:tc>
-          <w:tcPr>
-            <w:tcW w:w="1153" w:type="dxa"/>
-            <w:vAlign w:val="top"/>
-          </w:tcPr>
-          <w:p>
-            <w:pPr>
-              <w:rPr>
-                <w:rFonts w:hint="default" w:ascii="Arial" w:hAnsi="Arial" w:cs="Arial"/>
-                <w:sz w:val="24"/>
-                <w:szCs w:val="24"/>
-                <w:vertAlign w:val="baseline"/>
-                <w:lang w:val="en-US" w:eastAsia="zh-CN"/>
-              </w:rPr>
-            </w:pPr>
-            <w:r>
-              <w:rPr>
-                <w:rFonts w:hint="eastAsia" w:ascii="Arial" w:hAnsi="Arial" w:cs="Arial"/>
-                <w:sz w:val="24"/>
-                <w:szCs w:val="24"/>
-                <w:vertAlign w:val="baseline"/>
-                <w:lang w:val="en-US" w:eastAsia="zh-CN"/>
-              </w:rPr>
-              <w:t>46</w:t>
-            </w:r>
-          </w:p>
-        </w:tc>
-        <w:tc>
-          <w:tcPr>
-            <w:tcW w:w="1153" w:type="dxa"/>
-            <w:vAlign w:val="top"/>
-          </w:tcPr>
-          <w:p>
-            <w:pPr>
-              <w:rPr>
-                <w:rFonts w:hint="default" w:ascii="Arial" w:hAnsi="Arial" w:cs="Arial"/>
-                <w:sz w:val="24"/>
-                <w:szCs w:val="24"/>
-                <w:vertAlign w:val="baseline"/>
-                <w:lang w:val="en-US" w:eastAsia="zh-CN"/>
-              </w:rPr>
-            </w:pPr>
-            <w:r>
-              <w:rPr>
-                <w:rFonts w:hint="eastAsia" w:ascii="Arial" w:hAnsi="Arial" w:cs="Arial"/>
-                <w:sz w:val="24"/>
-                <w:szCs w:val="24"/>
-                <w:vertAlign w:val="baseline"/>
-                <w:lang w:val="en-US" w:eastAsia="zh-CN"/>
-              </w:rPr>
-              <w:t>45</w:t>
-            </w:r>
-          </w:p>
-        </w:tc>
-        <w:tc>
-          <w:tcPr>
-            <w:tcW w:w="1155" w:type="dxa"/>
-            <w:vAlign w:val="top"/>
-          </w:tcPr>
-          <w:p>
-            <w:pPr>
-              <w:rPr>
-                <w:rFonts w:hint="default" w:ascii="Arial" w:hAnsi="Arial" w:cs="Arial"/>
-                <w:sz w:val="24"/>
-                <w:szCs w:val="24"/>
-                <w:vertAlign w:val="baseline"/>
-                <w:lang w:val="en-US" w:eastAsia="zh-CN"/>
-              </w:rPr>
-            </w:pPr>
-            <w:r>
-              <w:rPr>
-                <w:rFonts w:hint="eastAsia" w:ascii="Arial" w:hAnsi="Arial" w:cs="Arial"/>
-                <w:sz w:val="24"/>
-                <w:szCs w:val="24"/>
-                <w:vertAlign w:val="baseline"/>
-                <w:lang w:val="en-US" w:eastAsia="zh-CN"/>
-              </w:rPr>
-              <w:t>50</w:t>
-            </w:r>
-          </w:p>
-        </w:tc>
-        <w:tc>
-          <w:tcPr>
-            <w:tcW w:w="1732" w:type="dxa"/>
-            <w:vAlign w:val="top"/>
-          </w:tcPr>
-          <w:p>
-            <w:pPr>
-              <w:rPr>
-                <w:rFonts w:hint="default" w:ascii="Arial" w:hAnsi="Arial" w:cs="Arial"/>
-                <w:sz w:val="24"/>
-                <w:szCs w:val="24"/>
-                <w:vertAlign w:val="baseline"/>
-                <w:lang w:val="en-US" w:eastAsia="zh-CN"/>
-              </w:rPr>
-            </w:pPr>
-            <w:r>
-              <w:rPr>
-                <w:rFonts w:hint="eastAsia" w:ascii="Arial" w:hAnsi="Arial" w:cs="Arial"/>
-                <w:sz w:val="24"/>
-                <w:szCs w:val="24"/>
-                <w:vertAlign w:val="baseline"/>
-                <w:lang w:val="en-US" w:eastAsia="zh-CN"/>
-              </w:rPr>
-              <w:t>4</w:t>
             </w:r>
           </w:p>
         </w:tc>
@@ -4337,7 +4007,7 @@
           <w:szCs w:val="32"/>
           <w:lang w:val="en-US" w:eastAsia="zh-CN" w:bidi="ar-SA"/>
         </w:rPr>
-        <w:t>50 days, 5 working days/week gives 10 weeks</w:t>
+        <w:t>70 days, 5 working days/week gives 12 weeks</w:t>
       </w:r>
     </w:p>
     <w:p>
@@ -4621,19 +4291,7 @@
           <w:szCs w:val="32"/>
           <w:lang w:val="en-US" w:eastAsia="zh-CN" w:bidi="ar-SA"/>
         </w:rPr>
-        <w:t xml:space="preserve">Task </w:t>
-      </w:r>
-      <w:r>
-        <w:rPr>
-          <w:rFonts w:hint="eastAsia" w:ascii="Arial" w:hAnsi="Arial" w:cs="Arial"/>
-          <w:b w:val="0"/>
-          <w:bCs w:val="0"/>
-          <w:kern w:val="2"/>
-          <w:sz w:val="24"/>
-          <w:szCs w:val="32"/>
-          <w:lang w:val="en-US" w:eastAsia="zh-CN" w:bidi="ar-SA"/>
-        </w:rPr>
-        <w:t>C: 1 day</w:t>
+        <w:t>Task C: 1 day</w:t>
       </w:r>
     </w:p>
     <w:p>
@@ -4663,7 +4321,7 @@
           <w:szCs w:val="32"/>
           <w:lang w:val="en-US" w:eastAsia="zh-CN" w:bidi="ar-SA"/>
         </w:rPr>
-        <w:t>Task F: 2 days</w:t>
+        <w:t>Task G: 5 days</w:t>
       </w:r>
     </w:p>
     <w:p>
@@ -4693,19 +4351,7 @@
           <w:szCs w:val="32"/>
           <w:lang w:val="en-US" w:eastAsia="zh-CN" w:bidi="ar-SA"/>
         </w:rPr>
-        <w:t xml:space="preserve">Task </w:t>
-      </w:r>
-      <w:r>
-        <w:rPr>
-          <w:rFonts w:hint="eastAsia" w:ascii="Arial" w:hAnsi="Arial" w:cs="Arial"/>
-          <w:b w:val="0"/>
-          <w:bCs w:val="0"/>
-          <w:kern w:val="2"/>
-          <w:sz w:val="24"/>
-          <w:szCs w:val="32"/>
-          <w:lang w:val="en-US" w:eastAsia="zh-CN" w:bidi="ar-SA"/>
-        </w:rPr>
-        <w:t>G: 2 days</w:t>
+        <w:t>Task I: 5 day</w:t>
       </w:r>
     </w:p>
     <w:p>
@@ -4716,38 +4362,188 @@
         </w:numPr>
         <w:jc w:val="both"/>
         <w:rPr>
+          <w:rFonts w:hint="eastAsia" w:ascii="Arial" w:hAnsi="Arial" w:cs="Arial"/>
+          <w:b/>
+          <w:bCs/>
+          <w:kern w:val="2"/>
+          <w:sz w:val="24"/>
+          <w:szCs w:val="32"/>
+          <w:lang w:val="en-US" w:eastAsia="zh-CN" w:bidi="ar-SA"/>
+        </w:rPr>
+      </w:pPr>
+    </w:p>
+    <w:p>
+      <w:pPr>
+        <w:numPr>
+          <w:ilvl w:val="0"/>
+          <w:numId w:val="0"/>
+        </w:numPr>
+        <w:jc w:val="both"/>
+        <w:rPr>
           <w:rFonts w:hint="default" w:ascii="Arial" w:hAnsi="Arial" w:cs="Arial"/>
-          <w:b w:val="0"/>
-          <w:bCs w:val="0"/>
+          <w:b/>
+          <w:bCs/>
           <w:kern w:val="2"/>
           <w:sz w:val="24"/>
           <w:szCs w:val="32"/>
+          <w:lang w:val="en-US" w:eastAsia="zh-CN" w:bidi="ar-SA"/>
+        </w:rPr>
+      </w:pPr>
+    </w:p>
+    <w:p>
+      <w:pPr>
+        <w:numPr>
+          <w:ilvl w:val="0"/>
+          <w:numId w:val="0"/>
+        </w:numPr>
+        <w:jc w:val="both"/>
+        <w:rPr>
+          <w:rFonts w:hint="eastAsia" w:ascii="Arial" w:hAnsi="Arial" w:cs="Arial"/>
+          <w:b/>
+          <w:bCs/>
+          <w:kern w:val="2"/>
+          <w:sz w:val="24"/>
+          <w:szCs w:val="32"/>
+          <w:lang w:val="en-US" w:eastAsia="zh-CN" w:bidi="ar-SA"/>
+        </w:rPr>
+      </w:pPr>
+    </w:p>
+    <w:p>
+      <w:pPr>
+        <w:numPr>
+          <w:ilvl w:val="0"/>
+          <w:numId w:val="0"/>
+        </w:numPr>
+        <w:jc w:val="both"/>
+        <w:rPr>
+          <w:rFonts w:hint="eastAsia" w:ascii="Arial" w:hAnsi="Arial" w:cs="Arial"/>
+          <w:b/>
+          <w:bCs/>
+          <w:kern w:val="2"/>
+          <w:sz w:val="24"/>
+          <w:szCs w:val="32"/>
+          <w:lang w:val="en-US" w:eastAsia="zh-CN" w:bidi="ar-SA"/>
+        </w:rPr>
+      </w:pPr>
+    </w:p>
+    <w:p>
+      <w:pPr>
+        <w:numPr>
+          <w:ilvl w:val="0"/>
+          <w:numId w:val="0"/>
+        </w:numPr>
+        <w:jc w:val="both"/>
+        <w:rPr>
+          <w:rFonts w:hint="eastAsia" w:ascii="Arial" w:hAnsi="Arial" w:cs="Arial"/>
+          <w:b/>
+          <w:bCs/>
+          <w:kern w:val="2"/>
+          <w:sz w:val="24"/>
+          <w:szCs w:val="32"/>
+          <w:lang w:val="en-US" w:eastAsia="zh-CN" w:bidi="ar-SA"/>
+        </w:rPr>
+      </w:pPr>
+    </w:p>
+    <w:p>
+      <w:pPr>
+        <w:numPr>
+          <w:ilvl w:val="0"/>
+          <w:numId w:val="0"/>
+        </w:numPr>
+        <w:jc w:val="both"/>
+        <w:rPr>
+          <w:rFonts w:hint="eastAsia" w:ascii="Arial" w:hAnsi="Arial" w:cs="Arial"/>
+          <w:b/>
+          <w:bCs/>
+          <w:kern w:val="2"/>
+          <w:sz w:val="32"/>
+          <w:szCs w:val="40"/>
+          <w:lang w:val="en-US" w:eastAsia="zh-CN" w:bidi="ar-SA"/>
+        </w:rPr>
+      </w:pPr>
+    </w:p>
+    <w:p>
+      <w:pPr>
+        <w:numPr>
+          <w:ilvl w:val="0"/>
+          <w:numId w:val="0"/>
+        </w:numPr>
+        <w:jc w:val="both"/>
+        <w:rPr>
+          <w:rFonts w:hint="eastAsia" w:ascii="Arial" w:hAnsi="Arial" w:cs="Arial"/>
+          <w:b/>
+          <w:bCs/>
+          <w:kern w:val="2"/>
+          <w:sz w:val="32"/>
+          <w:szCs w:val="40"/>
+          <w:lang w:val="en-US" w:eastAsia="zh-CN" w:bidi="ar-SA"/>
+        </w:rPr>
+      </w:pPr>
+    </w:p>
+    <w:p>
+      <w:pPr>
+        <w:numPr>
+          <w:ilvl w:val="0"/>
+          <w:numId w:val="0"/>
+        </w:numPr>
+        <w:jc w:val="both"/>
+        <w:rPr>
+          <w:rFonts w:hint="eastAsia" w:ascii="Arial" w:hAnsi="Arial" w:cs="Arial"/>
+          <w:b/>
+          <w:bCs/>
+          <w:kern w:val="2"/>
+          <w:sz w:val="32"/>
+          <w:szCs w:val="40"/>
+          <w:lang w:val="en-US" w:eastAsia="zh-CN" w:bidi="ar-SA"/>
+        </w:rPr>
+      </w:pPr>
+    </w:p>
+    <w:p>
+      <w:pPr>
+        <w:numPr>
+          <w:ilvl w:val="0"/>
+          <w:numId w:val="0"/>
+        </w:numPr>
+        <w:jc w:val="both"/>
+        <w:rPr>
+          <w:rFonts w:hint="eastAsia" w:ascii="Arial" w:hAnsi="Arial" w:cs="Arial"/>
+          <w:b/>
+          <w:bCs/>
+          <w:kern w:val="2"/>
+          <w:sz w:val="32"/>
+          <w:szCs w:val="40"/>
+          <w:lang w:val="en-US" w:eastAsia="zh-CN" w:bidi="ar-SA"/>
+        </w:rPr>
+      </w:pPr>
+    </w:p>
+    <w:p>
+      <w:pPr>
+        <w:numPr>
+          <w:ilvl w:val="0"/>
+          <w:numId w:val="0"/>
+        </w:numPr>
+        <w:jc w:val="both"/>
+        <w:rPr>
+          <w:rFonts w:hint="default" w:ascii="Arial" w:hAnsi="Arial" w:cs="Arial" w:eastAsiaTheme="minorEastAsia"/>
+          <w:b/>
+          <w:bCs/>
+          <w:kern w:val="2"/>
+          <w:sz w:val="32"/>
+          <w:szCs w:val="40"/>
           <w:lang w:val="en-US" w:eastAsia="zh-CN" w:bidi="ar-SA"/>
         </w:rPr>
       </w:pPr>
       <w:r>
         <w:rPr>
           <w:rFonts w:hint="eastAsia" w:ascii="Arial" w:hAnsi="Arial" w:cs="Arial"/>
-          <w:b w:val="0"/>
-          <w:bCs w:val="0"/>
+          <w:b/>
+          <w:bCs/>
           <w:kern w:val="2"/>
-          <w:sz w:val="24"/>
-          <w:szCs w:val="32"/>
+          <w:sz w:val="32"/>
+          <w:szCs w:val="40"/>
           <w:lang w:val="en-US" w:eastAsia="zh-CN" w:bidi="ar-SA"/>
         </w:rPr>
-        <w:t xml:space="preserve">Task </w:t>
-      </w:r>
-      <w:r>
-        <w:rPr>
-          <w:rFonts w:hint="eastAsia" w:ascii="Arial" w:hAnsi="Arial" w:cs="Arial"/>
-          <w:b w:val="0"/>
-          <w:bCs w:val="0"/>
-          <w:kern w:val="2"/>
-          <w:sz w:val="24"/>
-          <w:szCs w:val="32"/>
-          <w:lang w:val="en-US" w:eastAsia="zh-CN" w:bidi="ar-SA"/>
-        </w:rPr>
-        <w:t>H: 2 days</w:t>
+        <w:t>3.Gantt chart</w:t>
       </w:r>
     </w:p>
     <w:p>
@@ -4758,7 +4554,7 @@
         </w:numPr>
         <w:jc w:val="both"/>
         <w:rPr>
-          <w:rFonts w:hint="default" w:ascii="Arial" w:hAnsi="Arial" w:cs="Arial"/>
+          <w:rFonts w:hint="default" w:ascii="Arial" w:hAnsi="Arial" w:cs="Arial" w:eastAsiaTheme="minorEastAsia"/>
           <w:b w:val="0"/>
           <w:bCs w:val="0"/>
           <w:kern w:val="2"/>
@@ -4769,7 +4565,7 @@
       </w:pPr>
       <w:r>
         <w:rPr>
-          <w:rFonts w:hint="eastAsia" w:ascii="Arial" w:hAnsi="Arial" w:cs="Arial"/>
+          <w:rFonts w:hint="default" w:ascii="Arial" w:hAnsi="Arial" w:cs="Arial" w:eastAsiaTheme="minorEastAsia"/>
           <w:b w:val="0"/>
           <w:bCs w:val="0"/>
           <w:kern w:val="2"/>
@@ -4777,11 +4573,48 @@
           <w:szCs w:val="32"/>
           <w:lang w:val="en-US" w:eastAsia="zh-CN" w:bidi="ar-SA"/>
         </w:rPr>
-        <w:t xml:space="preserve">Task </w:t>
+        <w:drawing>
+          <wp:inline distT="0" distB="0" distL="114300" distR="114300">
+            <wp:extent cx="412750" cy="2600325"/>
+            <wp:effectExtent l="0" t="0" r="6350" b="0"/>
+            <wp:docPr id="1" name="图片 1" descr="Online Gantt 20240222"/>
+            <wp:cNvGraphicFramePr>
+              <a:graphicFrameLocks xmlns:a="http://schemas.openxmlformats.org/drawingml/2006/main" noChangeAspect="1"/>
+            </wp:cNvGraphicFramePr>
+            <a:graphic xmlns:a="http://schemas.openxmlformats.org/drawingml/2006/main">
+              <a:graphicData uri="http://schemas.openxmlformats.org/drawingml/2006/picture">
+                <pic:pic xmlns:pic="http://schemas.openxmlformats.org/drawingml/2006/picture">
+                  <pic:nvPicPr>
+                    <pic:cNvPr id="1" name="图片 1" descr="Online Gantt 20240222"/>
+                    <pic:cNvPicPr>
+                      <a:picLocks noChangeAspect="1"/>
+                    </pic:cNvPicPr>
+                  </pic:nvPicPr>
+                  <pic:blipFill>
+                    <a:blip r:embed="rId5"/>
+                    <a:srcRect l="6389" r="88434" b="15489"/>
+                    <a:stretch>
+                      <a:fillRect/>
+                    </a:stretch>
+                  </pic:blipFill>
+                  <pic:spPr>
+                    <a:xfrm>
+                      <a:off x="0" y="0"/>
+                      <a:ext cx="412750" cy="2600325"/>
+                    </a:xfrm>
+                    <a:prstGeom prst="rect">
+                      <a:avLst/>
+                    </a:prstGeom>
+                  </pic:spPr>
+                </pic:pic>
+              </a:graphicData>
+            </a:graphic>
+          </wp:inline>
+        </w:drawing>
       </w:r>
       <w:r>
         <w:rPr>
-          <w:rFonts w:hint="eastAsia" w:ascii="Arial" w:hAnsi="Arial" w:cs="Arial"/>
+          <w:rFonts w:hint="default" w:ascii="Arial" w:hAnsi="Arial" w:cs="Arial" w:eastAsiaTheme="minorEastAsia"/>
           <w:b w:val="0"/>
           <w:bCs w:val="0"/>
           <w:kern w:val="2"/>
@@ -4789,86 +4622,45 @@
           <w:szCs w:val="32"/>
           <w:lang w:val="en-US" w:eastAsia="zh-CN" w:bidi="ar-SA"/>
         </w:rPr>
-        <w:t>J: 1 day</w:t>
+        <w:drawing>
+          <wp:inline distT="0" distB="0" distL="114300" distR="114300">
+            <wp:extent cx="4817110" cy="2599690"/>
+            <wp:effectExtent l="0" t="0" r="2540" b="635"/>
+            <wp:docPr id="2" name="图片 2" descr="Online Gantt 20240222"/>
+            <wp:cNvGraphicFramePr>
+              <a:graphicFrameLocks xmlns:a="http://schemas.openxmlformats.org/drawingml/2006/main" noChangeAspect="1"/>
+            </wp:cNvGraphicFramePr>
+            <a:graphic xmlns:a="http://schemas.openxmlformats.org/drawingml/2006/main">
+              <a:graphicData uri="http://schemas.openxmlformats.org/drawingml/2006/picture">
+                <pic:pic xmlns:pic="http://schemas.openxmlformats.org/drawingml/2006/picture">
+                  <pic:nvPicPr>
+                    <pic:cNvPr id="2" name="图片 2" descr="Online Gantt 20240222"/>
+                    <pic:cNvPicPr>
+                      <a:picLocks noChangeAspect="1"/>
+                    </pic:cNvPicPr>
+                  </pic:nvPicPr>
+                  <pic:blipFill>
+                    <a:blip r:embed="rId5"/>
+                    <a:srcRect l="38143" r="1487" b="15262"/>
+                    <a:stretch>
+                      <a:fillRect/>
+                    </a:stretch>
+                  </pic:blipFill>
+                  <pic:spPr>
+                    <a:xfrm>
+                      <a:off x="0" y="0"/>
+                      <a:ext cx="4817110" cy="2599690"/>
+                    </a:xfrm>
+                    <a:prstGeom prst="rect">
+                      <a:avLst/>
+                    </a:prstGeom>
+                  </pic:spPr>
+                </pic:pic>
+              </a:graphicData>
+            </a:graphic>
+          </wp:inline>
+        </w:drawing>
       </w:r>
-    </w:p>
-    <w:p>
-      <w:pPr>
-        <w:numPr>
-          <w:ilvl w:val="0"/>
-          <w:numId w:val="0"/>
-        </w:numPr>
-        <w:jc w:val="both"/>
-        <w:rPr>
-          <w:rFonts w:hint="default" w:ascii="Arial" w:hAnsi="Arial" w:cs="Arial"/>
-          <w:b w:val="0"/>
-          <w:bCs w:val="0"/>
-          <w:kern w:val="2"/>
-          <w:sz w:val="24"/>
-          <w:szCs w:val="32"/>
-          <w:lang w:val="en-US" w:eastAsia="zh-CN" w:bidi="ar-SA"/>
-        </w:rPr>
-      </w:pPr>
-      <w:r>
-        <w:rPr>
-          <w:rFonts w:hint="eastAsia" w:ascii="Arial" w:hAnsi="Arial" w:cs="Arial"/>
-          <w:b w:val="0"/>
-          <w:bCs w:val="0"/>
-          <w:kern w:val="2"/>
-          <w:sz w:val="24"/>
-          <w:szCs w:val="32"/>
-          <w:lang w:val="en-US" w:eastAsia="zh-CN" w:bidi="ar-SA"/>
-        </w:rPr>
-        <w:t xml:space="preserve">Task </w:t>
-      </w:r>
-      <w:r>
-        <w:rPr>
-          <w:rFonts w:hint="eastAsia" w:ascii="Arial" w:hAnsi="Arial" w:cs="Arial"/>
-          <w:b w:val="0"/>
-          <w:bCs w:val="0"/>
-          <w:kern w:val="2"/>
-          <w:sz w:val="24"/>
-          <w:szCs w:val="32"/>
-          <w:lang w:val="en-US" w:eastAsia="zh-CN" w:bidi="ar-SA"/>
-        </w:rPr>
-        <w:t>K: 4 days</w:t>
-      </w:r>
-    </w:p>
-    <w:p>
-      <w:pPr>
-        <w:numPr>
-          <w:ilvl w:val="0"/>
-          <w:numId w:val="0"/>
-        </w:numPr>
-        <w:jc w:val="both"/>
-        <w:rPr>
-          <w:rFonts w:hint="eastAsia" w:ascii="Arial" w:hAnsi="Arial" w:cs="Arial"/>
-          <w:b/>
-          <w:bCs/>
-          <w:kern w:val="2"/>
-          <w:sz w:val="24"/>
-          <w:szCs w:val="32"/>
-          <w:lang w:val="en-US" w:eastAsia="zh-CN" w:bidi="ar-SA"/>
-        </w:rPr>
-      </w:pPr>
-    </w:p>
-    <w:p>
-      <w:pPr>
-        <w:numPr>
-          <w:ilvl w:val="0"/>
-          <w:numId w:val="0"/>
-        </w:numPr>
-        <w:jc w:val="both"/>
-        <w:rPr>
-          <w:rFonts w:hint="default" w:ascii="Arial" w:hAnsi="Arial" w:cs="Arial"/>
-          <w:b/>
-          <w:bCs/>
-          <w:kern w:val="2"/>
-          <w:sz w:val="24"/>
-          <w:szCs w:val="32"/>
-          <w:lang w:val="en-US" w:eastAsia="zh-CN" w:bidi="ar-SA"/>
-        </w:rPr>
-      </w:pPr>
       <w:bookmarkStart w:id="11" w:name="_GoBack"/>
       <w:bookmarkEnd w:id="11"/>
     </w:p>
@@ -4880,214 +4672,6 @@
         </w:numPr>
         <w:jc w:val="both"/>
         <w:rPr>
-          <w:rFonts w:hint="eastAsia" w:ascii="Arial" w:hAnsi="Arial" w:cs="Arial"/>
-          <w:b/>
-          <w:bCs/>
-          <w:kern w:val="2"/>
-          <w:sz w:val="24"/>
-          <w:szCs w:val="32"/>
-          <w:lang w:val="en-US" w:eastAsia="zh-CN" w:bidi="ar-SA"/>
-        </w:rPr>
-      </w:pPr>
-    </w:p>
-    <w:p>
-      <w:pPr>
-        <w:numPr>
-          <w:ilvl w:val="0"/>
-          <w:numId w:val="0"/>
-        </w:numPr>
-        <w:jc w:val="both"/>
-        <w:rPr>
-          <w:rFonts w:hint="eastAsia" w:ascii="Arial" w:hAnsi="Arial" w:cs="Arial"/>
-          <w:b/>
-          <w:bCs/>
-          <w:kern w:val="2"/>
-          <w:sz w:val="24"/>
-          <w:szCs w:val="32"/>
-          <w:lang w:val="en-US" w:eastAsia="zh-CN" w:bidi="ar-SA"/>
-        </w:rPr>
-      </w:pPr>
-    </w:p>
-    <w:p>
-      <w:pPr>
-        <w:numPr>
-          <w:ilvl w:val="0"/>
-          <w:numId w:val="0"/>
-        </w:numPr>
-        <w:jc w:val="both"/>
-        <w:rPr>
-          <w:rFonts w:hint="eastAsia" w:ascii="Arial" w:hAnsi="Arial" w:cs="Arial"/>
-          <w:b/>
-          <w:bCs/>
-          <w:kern w:val="2"/>
-          <w:sz w:val="24"/>
-          <w:szCs w:val="32"/>
-          <w:lang w:val="en-US" w:eastAsia="zh-CN" w:bidi="ar-SA"/>
-        </w:rPr>
-      </w:pPr>
-    </w:p>
-    <w:p>
-      <w:pPr>
-        <w:numPr>
-          <w:ilvl w:val="0"/>
-          <w:numId w:val="0"/>
-        </w:numPr>
-        <w:jc w:val="both"/>
-        <w:rPr>
-          <w:rFonts w:hint="eastAsia" w:ascii="Arial" w:hAnsi="Arial" w:cs="Arial"/>
-          <w:b/>
-          <w:bCs/>
-          <w:kern w:val="2"/>
-          <w:sz w:val="32"/>
-          <w:szCs w:val="40"/>
-          <w:lang w:val="en-US" w:eastAsia="zh-CN" w:bidi="ar-SA"/>
-        </w:rPr>
-      </w:pPr>
-    </w:p>
-    <w:p>
-      <w:pPr>
-        <w:numPr>
-          <w:ilvl w:val="0"/>
-          <w:numId w:val="0"/>
-        </w:numPr>
-        <w:jc w:val="both"/>
-        <w:rPr>
-          <w:rFonts w:hint="default" w:ascii="Arial" w:hAnsi="Arial" w:cs="Arial" w:eastAsiaTheme="minorEastAsia"/>
-          <w:b/>
-          <w:bCs/>
-          <w:kern w:val="2"/>
-          <w:sz w:val="32"/>
-          <w:szCs w:val="40"/>
-          <w:lang w:val="en-US" w:eastAsia="zh-CN" w:bidi="ar-SA"/>
-        </w:rPr>
-      </w:pPr>
-      <w:r>
-        <w:rPr>
-          <w:rFonts w:hint="eastAsia" w:ascii="Arial" w:hAnsi="Arial" w:cs="Arial"/>
-          <w:b/>
-          <w:bCs/>
-          <w:kern w:val="2"/>
-          <w:sz w:val="32"/>
-          <w:szCs w:val="40"/>
-          <w:lang w:val="en-US" w:eastAsia="zh-CN" w:bidi="ar-SA"/>
-        </w:rPr>
-        <w:t>3.Gantt chart</w:t>
-      </w:r>
-    </w:p>
-    <w:p>
-      <w:pPr>
-        <w:numPr>
-          <w:ilvl w:val="0"/>
-          <w:numId w:val="0"/>
-        </w:numPr>
-        <w:jc w:val="both"/>
-        <w:rPr>
-          <w:rFonts w:hint="default" w:ascii="Arial" w:hAnsi="Arial" w:cs="Arial" w:eastAsiaTheme="minorEastAsia"/>
-          <w:b w:val="0"/>
-          <w:bCs w:val="0"/>
-          <w:kern w:val="2"/>
-          <w:sz w:val="24"/>
-          <w:szCs w:val="32"/>
-          <w:lang w:val="en-US" w:eastAsia="zh-CN" w:bidi="ar-SA"/>
-        </w:rPr>
-      </w:pPr>
-      <w:r>
-        <w:drawing>
-          <wp:inline distT="0" distB="0" distL="114300" distR="114300">
-            <wp:extent cx="467360" cy="2890520"/>
-            <wp:effectExtent l="0" t="0" r="8890" b="5080"/>
-            <wp:docPr id="8" name="图片 4"/>
-            <wp:cNvGraphicFramePr>
-              <a:graphicFrameLocks xmlns:a="http://schemas.openxmlformats.org/drawingml/2006/main" noChangeAspect="1"/>
-            </wp:cNvGraphicFramePr>
-            <a:graphic xmlns:a="http://schemas.openxmlformats.org/drawingml/2006/main">
-              <a:graphicData uri="http://schemas.openxmlformats.org/drawingml/2006/picture">
-                <pic:pic xmlns:pic="http://schemas.openxmlformats.org/drawingml/2006/picture">
-                  <pic:nvPicPr>
-                    <pic:cNvPr id="8" name="图片 4"/>
-                    <pic:cNvPicPr>
-                      <a:picLocks noChangeAspect="1"/>
-                    </pic:cNvPicPr>
-                  </pic:nvPicPr>
-                  <pic:blipFill>
-                    <a:blip r:embed="rId5"/>
-                    <a:srcRect l="7839" t="3662" r="86205" b="9622"/>
-                    <a:stretch>
-                      <a:fillRect/>
-                    </a:stretch>
-                  </pic:blipFill>
-                  <pic:spPr>
-                    <a:xfrm>
-                      <a:off x="0" y="0"/>
-                      <a:ext cx="467360" cy="2890520"/>
-                    </a:xfrm>
-                    <a:prstGeom prst="rect">
-                      <a:avLst/>
-                    </a:prstGeom>
-                    <a:noFill/>
-                    <a:ln>
-                      <a:noFill/>
-                    </a:ln>
-                  </pic:spPr>
-                </pic:pic>
-              </a:graphicData>
-            </a:graphic>
-          </wp:inline>
-        </w:drawing>
-      </w:r>
-      <w:r>
-        <w:drawing>
-          <wp:inline distT="0" distB="0" distL="114300" distR="114300">
-            <wp:extent cx="4780915" cy="2888615"/>
-            <wp:effectExtent l="0" t="0" r="635" b="6985"/>
-            <wp:docPr id="9" name="图片 4"/>
-            <wp:cNvGraphicFramePr>
-              <a:graphicFrameLocks xmlns:a="http://schemas.openxmlformats.org/drawingml/2006/main" noChangeAspect="1"/>
-            </wp:cNvGraphicFramePr>
-            <a:graphic xmlns:a="http://schemas.openxmlformats.org/drawingml/2006/main">
-              <a:graphicData uri="http://schemas.openxmlformats.org/drawingml/2006/picture">
-                <pic:pic xmlns:pic="http://schemas.openxmlformats.org/drawingml/2006/picture">
-                  <pic:nvPicPr>
-                    <pic:cNvPr id="9" name="图片 4"/>
-                    <pic:cNvPicPr>
-                      <a:picLocks noChangeAspect="1"/>
-                    </pic:cNvPicPr>
-                  </pic:nvPicPr>
-                  <pic:blipFill>
-                    <a:blip r:embed="rId5"/>
-                    <a:srcRect l="35906" t="3662" r="3203" b="9622"/>
-                    <a:stretch>
-                      <a:fillRect/>
-                    </a:stretch>
-                  </pic:blipFill>
-                  <pic:spPr>
-                    <a:xfrm>
-                      <a:off x="0" y="0"/>
-                      <a:ext cx="4780915" cy="2888615"/>
-                    </a:xfrm>
-                    <a:prstGeom prst="rect">
-                      <a:avLst/>
-                    </a:prstGeom>
-                    <a:noFill/>
-                    <a:ln>
-                      <a:noFill/>
-                    </a:ln>
-                  </pic:spPr>
-                </pic:pic>
-              </a:graphicData>
-            </a:graphic>
-          </wp:inline>
-        </w:drawing>
-      </w:r>
-    </w:p>
-    <w:p>
-      <w:pPr>
-        <w:numPr>
-          <w:ilvl w:val="0"/>
-          <w:numId w:val="0"/>
-        </w:numPr>
-        <w:jc w:val="both"/>
-        <w:rPr>
           <w:rFonts w:hint="default" w:ascii="Arial" w:hAnsi="Arial" w:cs="Arial" w:eastAsiaTheme="minorEastAsia"/>
           <w:b/>
           <w:bCs/>
@@ -5749,6 +5333,7 @@
     <w:p>
       <w:pPr>
         <w:numPr>
+          <w:ilvl w:val="0"/>
           <w:numId w:val="0"/>
         </w:numPr>
         <w:rPr>
@@ -5762,6 +5347,7 @@
     <w:p>
       <w:pPr>
         <w:numPr>
+          <w:ilvl w:val="0"/>
           <w:numId w:val="0"/>
         </w:numPr>
         <w:rPr>
@@ -5917,7 +5503,7 @@
     <w:lsdException w:unhideWhenUsed="0" w:uiPriority="0" w:semiHidden="0" w:name="HTML Acronym"/>
     <w:lsdException w:unhideWhenUsed="0" w:uiPriority="0" w:semiHidden="0" w:name="HTML Address"/>
     <w:lsdException w:unhideWhenUsed="0" w:uiPriority="0" w:semiHidden="0" w:name="HTML Cite"/>
-    <w:lsdException w:unhideWhenUsed="0" w:uiPriority="0" w:semiHidden="0" w:name="HTML Code"/>
+    <w:lsdException w:qFormat="1" w:unhideWhenUsed="0" w:uiPriority="0" w:semiHidden="0" w:name="HTML Code"/>
     <w:lsdException w:unhideWhenUsed="0" w:uiPriority="0" w:semiHidden="0" w:name="HTML Definition"/>
     <w:lsdException w:unhideWhenUsed="0" w:uiPriority="0" w:semiHidden="0" w:name="HTML Keyboard"/>
     <w:lsdException w:unhideWhenUsed="0" w:uiPriority="0" w:semiHidden="0" w:name="HTML Preformatted"/>
@@ -5969,7 +5555,7 @@
     <w:lsdException w:unhideWhenUsed="0" w:uiPriority="0" w:semiHidden="0" w:name="Table Web 2"/>
     <w:lsdException w:unhideWhenUsed="0" w:uiPriority="0" w:semiHidden="0" w:name="Table Web 3"/>
     <w:lsdException w:unhideWhenUsed="0" w:uiPriority="0" w:semiHidden="0" w:name="Balloon Text"/>
-    <w:lsdException w:unhideWhenUsed="0" w:uiPriority="0" w:semiHidden="0" w:name="Table Grid"/>
+    <w:lsdException w:qFormat="1" w:unhideWhenUsed="0" w:uiPriority="0" w:semiHidden="0" w:name="Table Grid"/>
     <w:lsdException w:unhideWhenUsed="0" w:uiPriority="0" w:semiHidden="0" w:name="Table Theme"/>
     <w:lsdException w:unhideWhenUsed="0" w:uiPriority="60" w:semiHidden="0" w:name="Light Shading"/>
     <w:lsdException w:unhideWhenUsed="0" w:uiPriority="61" w:semiHidden="0" w:name="Light List"/>
@@ -6110,6 +5696,8 @@
   <w:style w:type="table" w:styleId="3">
     <w:name w:val="Table Grid"/>
     <w:basedOn w:val="2"/>
+    <w:autoRedefine/>
+    <w:qFormat/>
     <w:uiPriority w:val="0"/>
     <w:pPr>
       <w:widowControl w:val="0"/>
@@ -6129,6 +5717,8 @@
   <w:style w:type="character" w:styleId="5">
     <w:name w:val="HTML Code"/>
     <w:basedOn w:val="4"/>
+    <w:autoRedefine/>
+    <w:qFormat/>
     <w:uiPriority w:val="0"/>
     <w:rPr>
       <w:rFonts w:ascii="Courier New" w:hAnsi="Courier New"/>

</xml_diff>